<commit_message>
add a testbench for modified_cmplx_mult
</commit_message>
<xml_diff>
--- a/channel estimation/interpolation/Adders_states.docx
+++ b/channel estimation/interpolation/Adders_states.docx
@@ -4475,7 +4475,15 @@
           </w:tcPr>
           <w:p>
             <w:r>
-              <w:t>A1_2E3           (12)</w:t>
+              <w:t xml:space="preserve">A1_2E3        </w:t>
+            </w:r>
+            <w:proofErr w:type="gramStart"/>
+            <w:r>
+              <w:t xml:space="preserve">   (</w:t>
+            </w:r>
+            <w:proofErr w:type="gramEnd"/>
+            <w:r>
+              <w:t>12)</w:t>
             </w:r>
           </w:p>
         </w:tc>
@@ -8391,6 +8399,12 @@
                 <w:color w:val="385623" w:themeColor="accent6" w:themeShade="80"/>
               </w:rPr>
             </w:pPr>
+            <w:r>
+              <w:rPr>
+                <w:color w:val="385623" w:themeColor="accent6" w:themeShade="80"/>
+              </w:rPr>
+              <w:t>Condition could be E1_ready instead but it’s easier to control with E2_ready (go signals)</w:t>
+            </w:r>
           </w:p>
         </w:tc>
       </w:tr>
@@ -8651,7 +8665,13 @@
               <w:jc w:val="center"/>
             </w:pPr>
             <w:r>
-              <w:t>Condition:  E1_ready</w:t>
+              <w:t>Condition:  E</w:t>
+            </w:r>
+            <w:r>
+              <w:t>2</w:t>
+            </w:r>
+            <w:r>
+              <w:t>_ready</w:t>
             </w:r>
           </w:p>
           <w:p>
@@ -8721,7 +8741,15 @@
           </w:tcPr>
           <w:p>
             <w:r>
-              <w:t>A2_IDLE          (0)</w:t>
+              <w:t xml:space="preserve">A2_IDLE       </w:t>
+            </w:r>
+            <w:proofErr w:type="gramStart"/>
+            <w:r>
+              <w:t xml:space="preserve">   (</w:t>
+            </w:r>
+            <w:proofErr w:type="gramEnd"/>
+            <w:r>
+              <w:t>0)</w:t>
             </w:r>
           </w:p>
         </w:tc>
@@ -8865,7 +8893,15 @@
           </w:tcPr>
           <w:p>
             <w:r>
-              <w:t>A2_2E1_E3     (1)</w:t>
+              <w:t xml:space="preserve">A2_5E1        </w:t>
+            </w:r>
+            <w:proofErr w:type="gramStart"/>
+            <w:r>
+              <w:t xml:space="preserve">   (</w:t>
+            </w:r>
+            <w:proofErr w:type="gramEnd"/>
+            <w:r>
+              <w:t>11)</w:t>
             </w:r>
           </w:p>
         </w:tc>
@@ -8875,17 +8911,17 @@
           </w:tcPr>
           <w:p>
             <w:r>
-              <w:t>‘b000</w:t>
-            </w:r>
-          </w:p>
-        </w:tc>
-        <w:tc>
-          <w:tcPr>
-            <w:tcW w:w="810" w:type="dxa"/>
-          </w:tcPr>
-          <w:p>
-            <w:r>
-              <w:t>‘b000</w:t>
+              <w:t>‘b001</w:t>
+            </w:r>
+          </w:p>
+        </w:tc>
+        <w:tc>
+          <w:tcPr>
+            <w:tcW w:w="810" w:type="dxa"/>
+          </w:tcPr>
+          <w:p>
+            <w:r>
+              <w:t>‘b100</w:t>
             </w:r>
           </w:p>
         </w:tc>
@@ -9000,7 +9036,15 @@
           </w:tcPr>
           <w:p>
             <w:r>
-              <w:t>A2_E1_2E3     (3)</w:t>
+              <w:t xml:space="preserve">A2_E3           </w:t>
+            </w:r>
+            <w:proofErr w:type="gramStart"/>
+            <w:r>
+              <w:t xml:space="preserve">   (</w:t>
+            </w:r>
+            <w:proofErr w:type="gramEnd"/>
+            <w:r>
+              <w:t>8)</w:t>
             </w:r>
           </w:p>
         </w:tc>
@@ -9010,17 +9054,17 @@
           </w:tcPr>
           <w:p>
             <w:r>
-              <w:t>‘b001</w:t>
-            </w:r>
-          </w:p>
-        </w:tc>
-        <w:tc>
-          <w:tcPr>
-            <w:tcW w:w="810" w:type="dxa"/>
-          </w:tcPr>
-          <w:p>
-            <w:r>
-              <w:t>‘b001</w:t>
+              <w:t>‘b110</w:t>
+            </w:r>
+          </w:p>
+        </w:tc>
+        <w:tc>
+          <w:tcPr>
+            <w:tcW w:w="810" w:type="dxa"/>
+          </w:tcPr>
+          <w:p>
+            <w:r>
+              <w:t>‘b110</w:t>
             </w:r>
           </w:p>
         </w:tc>
@@ -9135,7 +9179,15 @@
           </w:tcPr>
           <w:p>
             <w:r>
-              <w:t>A2_2E2_E3     (2)</w:t>
+              <w:t xml:space="preserve">A2_4E1_E3 </w:t>
+            </w:r>
+            <w:proofErr w:type="gramStart"/>
+            <w:r>
+              <w:t xml:space="preserve">   (</w:t>
+            </w:r>
+            <w:proofErr w:type="gramEnd"/>
+            <w:r>
+              <w:t>10)</w:t>
             </w:r>
           </w:p>
         </w:tc>
@@ -9145,17 +9197,17 @@
           </w:tcPr>
           <w:p>
             <w:r>
-              <w:t>‘b011</w:t>
-            </w:r>
-          </w:p>
-        </w:tc>
-        <w:tc>
-          <w:tcPr>
-            <w:tcW w:w="810" w:type="dxa"/>
-          </w:tcPr>
-          <w:p>
-            <w:r>
-              <w:t>‘b000</w:t>
+              <w:t>‘b100</w:t>
+            </w:r>
+          </w:p>
+        </w:tc>
+        <w:tc>
+          <w:tcPr>
+            <w:tcW w:w="810" w:type="dxa"/>
+          </w:tcPr>
+          <w:p>
+            <w:r>
+              <w:t>‘b100</w:t>
             </w:r>
           </w:p>
         </w:tc>
@@ -9267,7 +9319,15 @@
           </w:tcPr>
           <w:p>
             <w:r>
-              <w:t>A2_2E2_E4     (4)</w:t>
+              <w:t xml:space="preserve">A2_2E1_E3  </w:t>
+            </w:r>
+            <w:proofErr w:type="gramStart"/>
+            <w:r>
+              <w:t xml:space="preserve">   (</w:t>
+            </w:r>
+            <w:proofErr w:type="gramEnd"/>
+            <w:r>
+              <w:t>1)</w:t>
             </w:r>
           </w:p>
         </w:tc>
@@ -9277,17 +9337,17 @@
           </w:tcPr>
           <w:p>
             <w:r>
-              <w:t>‘b011</w:t>
-            </w:r>
-          </w:p>
-        </w:tc>
-        <w:tc>
-          <w:tcPr>
-            <w:tcW w:w="810" w:type="dxa"/>
-          </w:tcPr>
-          <w:p>
-            <w:r>
-              <w:t>‘b011</w:t>
+              <w:t>‘b000</w:t>
+            </w:r>
+          </w:p>
+        </w:tc>
+        <w:tc>
+          <w:tcPr>
+            <w:tcW w:w="810" w:type="dxa"/>
+          </w:tcPr>
+          <w:p>
+            <w:r>
+              <w:t>‘b000</w:t>
             </w:r>
           </w:p>
         </w:tc>
@@ -9390,7 +9450,24 @@
           </w:tcPr>
           <w:p>
             <w:r>
-              <w:t>A2_5E4            (5)</w:t>
+              <w:rPr>
+                <w:color w:val="AEAAAA" w:themeColor="background2" w:themeShade="BF"/>
+              </w:rPr>
+              <w:t xml:space="preserve">A2_2E1_E3  </w:t>
+            </w:r>
+            <w:proofErr w:type="gramStart"/>
+            <w:r>
+              <w:rPr>
+                <w:color w:val="AEAAAA" w:themeColor="background2" w:themeShade="BF"/>
+              </w:rPr>
+              <w:t xml:space="preserve">   (</w:t>
+            </w:r>
+            <w:proofErr w:type="gramEnd"/>
+            <w:r>
+              <w:rPr>
+                <w:color w:val="AEAAAA" w:themeColor="background2" w:themeShade="BF"/>
+              </w:rPr>
+              <w:t>1)</w:t>
             </w:r>
           </w:p>
         </w:tc>
@@ -9400,17 +9477,23 @@
           </w:tcPr>
           <w:p>
             <w:r>
-              <w:t>‘b010</w:t>
-            </w:r>
-          </w:p>
-        </w:tc>
-        <w:tc>
-          <w:tcPr>
-            <w:tcW w:w="810" w:type="dxa"/>
-          </w:tcPr>
-          <w:p>
-            <w:r>
-              <w:t>‘b011</w:t>
+              <w:rPr>
+                <w:color w:val="AEAAAA" w:themeColor="background2" w:themeShade="BF"/>
+              </w:rPr>
+              <w:t>‘b000</w:t>
+            </w:r>
+          </w:p>
+        </w:tc>
+        <w:tc>
+          <w:tcPr>
+            <w:tcW w:w="810" w:type="dxa"/>
+          </w:tcPr>
+          <w:p>
+            <w:r>
+              <w:rPr>
+                <w:color w:val="AEAAAA" w:themeColor="background2" w:themeShade="BF"/>
+              </w:rPr>
+              <w:t>‘b000</w:t>
             </w:r>
           </w:p>
         </w:tc>
@@ -9513,7 +9596,15 @@
           </w:tcPr>
           <w:p>
             <w:r>
-              <w:t>A2_4E4_E2     (7)</w:t>
+              <w:t xml:space="preserve">A2_2E2_E3  </w:t>
+            </w:r>
+            <w:proofErr w:type="gramStart"/>
+            <w:r>
+              <w:t xml:space="preserve">   (</w:t>
+            </w:r>
+            <w:proofErr w:type="gramEnd"/>
+            <w:r>
+              <w:t>2)</w:t>
             </w:r>
           </w:p>
         </w:tc>
@@ -9523,17 +9614,17 @@
           </w:tcPr>
           <w:p>
             <w:r>
-              <w:t>‘b010</w:t>
-            </w:r>
-          </w:p>
-        </w:tc>
-        <w:tc>
-          <w:tcPr>
-            <w:tcW w:w="810" w:type="dxa"/>
-          </w:tcPr>
-          <w:p>
-            <w:r>
-              <w:t>‘b010</w:t>
+              <w:t>‘b011</w:t>
+            </w:r>
+          </w:p>
+        </w:tc>
+        <w:tc>
+          <w:tcPr>
+            <w:tcW w:w="810" w:type="dxa"/>
+          </w:tcPr>
+          <w:p>
+            <w:r>
+              <w:t>‘b000</w:t>
             </w:r>
           </w:p>
         </w:tc>
@@ -9645,7 +9736,15 @@
           </w:tcPr>
           <w:p>
             <w:r>
-              <w:t>A2_E3              (8)</w:t>
+              <w:t xml:space="preserve">A2_2E2_E4  </w:t>
+            </w:r>
+            <w:proofErr w:type="gramStart"/>
+            <w:r>
+              <w:t xml:space="preserve">   (</w:t>
+            </w:r>
+            <w:proofErr w:type="gramEnd"/>
+            <w:r>
+              <w:t>4)</w:t>
             </w:r>
           </w:p>
         </w:tc>
@@ -9655,17 +9754,17 @@
           </w:tcPr>
           <w:p>
             <w:r>
-              <w:t>‘b110</w:t>
-            </w:r>
-          </w:p>
-        </w:tc>
-        <w:tc>
-          <w:tcPr>
-            <w:tcW w:w="810" w:type="dxa"/>
-          </w:tcPr>
-          <w:p>
-            <w:r>
-              <w:t>‘b110</w:t>
+              <w:t>‘b011</w:t>
+            </w:r>
+          </w:p>
+        </w:tc>
+        <w:tc>
+          <w:tcPr>
+            <w:tcW w:w="810" w:type="dxa"/>
+          </w:tcPr>
+          <w:p>
+            <w:r>
+              <w:t>‘b011</w:t>
             </w:r>
           </w:p>
         </w:tc>
@@ -9768,7 +9867,15 @@
           </w:tcPr>
           <w:p>
             <w:r>
-              <w:t>A2_4E1_E3     (10)</w:t>
+              <w:t xml:space="preserve">A2_IDLE       </w:t>
+            </w:r>
+            <w:proofErr w:type="gramStart"/>
+            <w:r>
+              <w:t xml:space="preserve">   (</w:t>
+            </w:r>
+            <w:proofErr w:type="gramEnd"/>
+            <w:r>
+              <w:t>0)</w:t>
             </w:r>
           </w:p>
         </w:tc>
@@ -9778,17 +9885,17 @@
           </w:tcPr>
           <w:p>
             <w:r>
-              <w:t>‘b100</w:t>
-            </w:r>
-          </w:p>
-        </w:tc>
-        <w:tc>
-          <w:tcPr>
-            <w:tcW w:w="810" w:type="dxa"/>
-          </w:tcPr>
-          <w:p>
-            <w:r>
-              <w:t>‘b100</w:t>
+              <w:t>‘b111</w:t>
+            </w:r>
+          </w:p>
+        </w:tc>
+        <w:tc>
+          <w:tcPr>
+            <w:tcW w:w="810" w:type="dxa"/>
+          </w:tcPr>
+          <w:p>
+            <w:r>
+              <w:t>‘b111</w:t>
             </w:r>
           </w:p>
         </w:tc>
@@ -9891,7 +9998,24 @@
           </w:tcPr>
           <w:p>
             <w:r>
-              <w:t>A2_5E1            (11)</w:t>
+              <w:rPr>
+                <w:color w:val="AEAAAA" w:themeColor="background2" w:themeShade="BF"/>
+              </w:rPr>
+              <w:t xml:space="preserve">A2_IDLE       </w:t>
+            </w:r>
+            <w:proofErr w:type="gramStart"/>
+            <w:r>
+              <w:rPr>
+                <w:color w:val="AEAAAA" w:themeColor="background2" w:themeShade="BF"/>
+              </w:rPr>
+              <w:t xml:space="preserve">   (</w:t>
+            </w:r>
+            <w:proofErr w:type="gramEnd"/>
+            <w:r>
+              <w:rPr>
+                <w:color w:val="AEAAAA" w:themeColor="background2" w:themeShade="BF"/>
+              </w:rPr>
+              <w:t>0)</w:t>
             </w:r>
           </w:p>
         </w:tc>
@@ -9901,17 +10025,23 @@
           </w:tcPr>
           <w:p>
             <w:r>
-              <w:t>‘b001</w:t>
-            </w:r>
-          </w:p>
-        </w:tc>
-        <w:tc>
-          <w:tcPr>
-            <w:tcW w:w="810" w:type="dxa"/>
-          </w:tcPr>
-          <w:p>
-            <w:r>
-              <w:t>‘b100</w:t>
+              <w:rPr>
+                <w:color w:val="AEAAAA" w:themeColor="background2" w:themeShade="BF"/>
+              </w:rPr>
+              <w:t>‘b111</w:t>
+            </w:r>
+          </w:p>
+        </w:tc>
+        <w:tc>
+          <w:tcPr>
+            <w:tcW w:w="810" w:type="dxa"/>
+          </w:tcPr>
+          <w:p>
+            <w:r>
+              <w:rPr>
+                <w:color w:val="AEAAAA" w:themeColor="background2" w:themeShade="BF"/>
+              </w:rPr>
+              <w:t>‘b111</w:t>
             </w:r>
           </w:p>
         </w:tc>
@@ -10013,7 +10143,27 @@
         <w:ind w:left="720"/>
       </w:pPr>
     </w:p>
-    <w:p/>
+    <w:p>
+      <w:proofErr w:type="gramStart"/>
+      <w:r>
+        <w:t>Testing :</w:t>
+      </w:r>
+      <w:proofErr w:type="gramEnd"/>
+    </w:p>
+    <w:p>
+      <w:r>
+        <w:t>Starts from 2</w:t>
+      </w:r>
+      <w:r>
+        <w:rPr>
+          <w:vertAlign w:val="superscript"/>
+        </w:rPr>
+        <w:t>nd</w:t>
+      </w:r>
+      <w:r>
+        <w:t xml:space="preserve"> row.</w:t>
+      </w:r>
+    </w:p>
     <w:sectPr>
       <w:pgSz w:w="12240" w:h="15840"/>
       <w:pgMar w:top="720" w:right="720" w:bottom="720" w:left="720" w:header="720" w:footer="720" w:gutter="0"/>

</xml_diff>

<commit_message>
tested with a set of inputs and different shift values, made necessary modifications and fixed some errors and mistakes in registers, valid, load_sel signals and muxes select signals
</commit_message>
<xml_diff>
--- a/channel estimation/interpolation/Adders_states.docx
+++ b/channel estimation/interpolation/Adders_states.docx
@@ -10137,12 +10137,6 @@
                 <w:color w:val="385623" w:themeColor="accent6" w:themeShade="80"/>
               </w:rPr>
             </w:pPr>
-            <w:r>
-              <w:rPr>
-                <w:color w:val="385623" w:themeColor="accent6" w:themeShade="80"/>
-              </w:rPr>
-              <w:t>S1a, S2a, S1b, S2b with the start, S_h1 &amp; S_h2 with the end so that output is ready</w:t>
-            </w:r>
           </w:p>
         </w:tc>
       </w:tr>
@@ -10424,15 +10418,6 @@
             <w:pPr>
               <w:ind w:left="113" w:right="113"/>
             </w:pPr>
-            <w:r>
-              <w:t xml:space="preserve">Need: 6 s_h </w:t>
-            </w:r>
-            <w:r>
-              <w:t xml:space="preserve">black </w:t>
-            </w:r>
-            <w:r>
-              <w:t>values</w:t>
-            </w:r>
           </w:p>
           <w:p>
             <w:pPr>
@@ -10858,17 +10843,29 @@
           </w:tcPr>
           <w:p>
             <w:r>
-              <w:t>‘b11</w:t>
-            </w:r>
-          </w:p>
-        </w:tc>
-        <w:tc>
-          <w:tcPr>
-            <w:tcW w:w="810" w:type="dxa"/>
-          </w:tcPr>
-          <w:p>
-            <w:r>
-              <w:t>‘b00</w:t>
+              <w:t>‘b</w:t>
+            </w:r>
+            <w:r>
+              <w:t>0</w:t>
+            </w:r>
+            <w:r>
+              <w:t>1</w:t>
+            </w:r>
+          </w:p>
+        </w:tc>
+        <w:tc>
+          <w:tcPr>
+            <w:tcW w:w="810" w:type="dxa"/>
+          </w:tcPr>
+          <w:p>
+            <w:r>
+              <w:t>‘b</w:t>
+            </w:r>
+            <w:r>
+              <w:t>1</w:t>
+            </w:r>
+            <w:r>
+              <w:t>0</w:t>
             </w:r>
           </w:p>
         </w:tc>
@@ -12363,7 +12360,10 @@
               </w:rPr>
             </w:pPr>
             <w:r>
-              <w:t>‘b11</w:t>
+              <w:t>‘b</w:t>
+            </w:r>
+            <w:r>
+              <w:t>01</w:t>
             </w:r>
           </w:p>
         </w:tc>
@@ -13986,7 +13986,13 @@
               </w:rPr>
             </w:pPr>
             <w:r>
-              <w:t>‘b10</w:t>
+              <w:t>‘b</w:t>
+            </w:r>
+            <w:r>
+              <w:t>0</w:t>
+            </w:r>
+            <w:r>
+              <w:t>0</w:t>
             </w:r>
           </w:p>
         </w:tc>
@@ -14094,7 +14100,13 @@
               </w:rPr>
             </w:pPr>
             <w:r>
-              <w:t>‘b01</w:t>
+              <w:t>‘b</w:t>
+            </w:r>
+            <w:r>
+              <w:t>1</w:t>
+            </w:r>
+            <w:r>
+              <w:t>1</w:t>
             </w:r>
           </w:p>
         </w:tc>
@@ -14332,11 +14344,7 @@
         <w:t xml:space="preserve"> row.</w:t>
       </w:r>
     </w:p>
-    <w:p>
-      <w:r>
-        <w:t>Load_sel (comb. signal to load the registers containing s_h1 and s_h2 values) needs to be on 2 clks before the output is on the output port, 1 clk</w:t>
-      </w:r>
-    </w:p>
+    <w:p/>
     <w:sectPr>
       <w:pgSz w:w="12240" w:h="15840"/>
       <w:pgMar w:top="720" w:right="720" w:bottom="720" w:left="720" w:header="720" w:footer="720" w:gutter="0"/>

</xml_diff>

<commit_message>
changed states docs file
</commit_message>
<xml_diff>
--- a/channel estimation/interpolation/Adders_states.docx
+++ b/channel estimation/interpolation/Adders_states.docx
@@ -1,6 +1,6 @@
 
 <file path=word/document.xml><?xml version="1.0" encoding="utf-8"?>
-<w:document xmlns:wpc="http://schemas.microsoft.com/office/word/2010/wordprocessingCanvas" xmlns:cx="http://schemas.microsoft.com/office/drawing/2014/chartex" xmlns:cx1="http://schemas.microsoft.com/office/drawing/2015/9/8/chartex" xmlns:cx2="http://schemas.microsoft.com/office/drawing/2015/10/21/chartex" xmlns:cx3="http://schemas.microsoft.com/office/drawing/2016/5/9/chartex" xmlns:cx4="http://schemas.microsoft.com/office/drawing/2016/5/10/chartex" xmlns:cx5="http://schemas.microsoft.com/office/drawing/2016/5/11/chartex" xmlns:cx6="http://schemas.microsoft.com/office/drawing/2016/5/12/chartex" xmlns:cx7="http://schemas.microsoft.com/office/drawing/2016/5/13/chartex" xmlns:cx8="http://schemas.microsoft.com/office/drawing/2016/5/14/chartex" xmlns:mc="http://schemas.openxmlformats.org/markup-compatibility/2006" xmlns:aink="http://schemas.microsoft.com/office/drawing/2016/ink" xmlns:am3d="http://schemas.microsoft.com/office/drawing/2017/model3d" xmlns:o="urn:schemas-microsoft-com:office:office" xmlns:oel="http://schemas.microsoft.com/office/2019/extlst" xmlns:r="http://schemas.openxmlformats.org/officeDocument/2006/relationships" xmlns:m="http://schemas.openxmlformats.org/officeDocument/2006/math" xmlns:v="urn:schemas-microsoft-com:vml" xmlns:wp14="http://schemas.microsoft.com/office/word/2010/wordprocessingDrawing" xmlns:wp="http://schemas.openxmlformats.org/drawingml/2006/wordprocessingDrawing" xmlns:w10="urn:schemas-microsoft-com:office:word" xmlns:w="http://schemas.openxmlformats.org/wordprocessingml/2006/main" xmlns:w14="http://schemas.microsoft.com/office/word/2010/wordml" xmlns:w15="http://schemas.microsoft.com/office/word/2012/wordml" xmlns:w16cex="http://schemas.microsoft.com/office/word/2018/wordml/cex" xmlns:w16cid="http://schemas.microsoft.com/office/word/2016/wordml/cid" xmlns:w16="http://schemas.microsoft.com/office/word/2018/wordml" xmlns:w16sdtdh="http://schemas.microsoft.com/office/word/2020/wordml/sdtdatahash" xmlns:w16se="http://schemas.microsoft.com/office/word/2015/wordml/symex" xmlns:wpg="http://schemas.microsoft.com/office/word/2010/wordprocessingGroup" xmlns:wpi="http://schemas.microsoft.com/office/word/2010/wordprocessingInk" xmlns:wne="http://schemas.microsoft.com/office/word/2006/wordml" xmlns:wps="http://schemas.microsoft.com/office/word/2010/wordprocessingShape" mc:Ignorable="w14 w15 w16se w16cid w16 w16cex w16sdtdh wp14">
+<w:document xmlns:wpc="http://schemas.microsoft.com/office/word/2010/wordprocessingCanvas" xmlns:cx="http://schemas.microsoft.com/office/drawing/2014/chartex" xmlns:cx1="http://schemas.microsoft.com/office/drawing/2015/9/8/chartex" xmlns:cx2="http://schemas.microsoft.com/office/drawing/2015/10/21/chartex" xmlns:cx3="http://schemas.microsoft.com/office/drawing/2016/5/9/chartex" xmlns:cx4="http://schemas.microsoft.com/office/drawing/2016/5/10/chartex" xmlns:cx5="http://schemas.microsoft.com/office/drawing/2016/5/11/chartex" xmlns:cx6="http://schemas.microsoft.com/office/drawing/2016/5/12/chartex" xmlns:cx7="http://schemas.microsoft.com/office/drawing/2016/5/13/chartex" xmlns:cx8="http://schemas.microsoft.com/office/drawing/2016/5/14/chartex" xmlns:mc="http://schemas.openxmlformats.org/markup-compatibility/2006" xmlns:aink="http://schemas.microsoft.com/office/drawing/2016/ink" xmlns:am3d="http://schemas.microsoft.com/office/drawing/2017/model3d" xmlns:o="urn:schemas-microsoft-com:office:office" xmlns:oel="http://schemas.microsoft.com/office/2019/extlst" xmlns:r="http://schemas.openxmlformats.org/officeDocument/2006/relationships" xmlns:m="http://schemas.openxmlformats.org/officeDocument/2006/math" xmlns:v="urn:schemas-microsoft-com:vml" xmlns:wp14="http://schemas.microsoft.com/office/word/2010/wordprocessingDrawing" xmlns:wp="http://schemas.openxmlformats.org/drawingml/2006/wordprocessingDrawing" xmlns:w10="urn:schemas-microsoft-com:office:word" xmlns:w="http://schemas.openxmlformats.org/wordprocessingml/2006/main" xmlns:w14="http://schemas.microsoft.com/office/word/2010/wordml" xmlns:w15="http://schemas.microsoft.com/office/word/2012/wordml" xmlns:w16cex="http://schemas.microsoft.com/office/word/2018/wordml/cex" xmlns:w16cid="http://schemas.microsoft.com/office/word/2016/wordml/cid" xmlns:w16="http://schemas.microsoft.com/office/word/2018/wordml" xmlns:w16du="http://schemas.microsoft.com/office/word/2023/wordml/word16du" xmlns:w16sdtdh="http://schemas.microsoft.com/office/word/2020/wordml/sdtdatahash" xmlns:w16se="http://schemas.microsoft.com/office/word/2015/wordml/symex" xmlns:wpg="http://schemas.microsoft.com/office/word/2010/wordprocessingGroup" xmlns:wpi="http://schemas.microsoft.com/office/word/2010/wordprocessingInk" xmlns:wne="http://schemas.microsoft.com/office/word/2006/wordml" xmlns:wps="http://schemas.microsoft.com/office/word/2010/wordprocessingShape" mc:Ignorable="w14 w15 w16se w16cid w16 w16cex w16sdtdh w16du wp14">
   <w:body>
     <w:p>
       <w:r>
@@ -4475,15 +4475,7 @@
           </w:tcPr>
           <w:p>
             <w:r>
-              <w:t xml:space="preserve">A1_2E3        </w:t>
-            </w:r>
-            <w:proofErr w:type="gramStart"/>
-            <w:r>
-              <w:t xml:space="preserve">   (</w:t>
-            </w:r>
-            <w:proofErr w:type="gramEnd"/>
-            <w:r>
-              <w:t>12)</w:t>
+              <w:t>A1_2E3           (12)</w:t>
             </w:r>
           </w:p>
         </w:tc>
@@ -8741,15 +8733,7 @@
           </w:tcPr>
           <w:p>
             <w:r>
-              <w:t xml:space="preserve">A2_IDLE       </w:t>
-            </w:r>
-            <w:proofErr w:type="gramStart"/>
-            <w:r>
-              <w:t xml:space="preserve">   (</w:t>
-            </w:r>
-            <w:proofErr w:type="gramEnd"/>
-            <w:r>
-              <w:t>0)</w:t>
+              <w:t>A2_IDLE          (0)</w:t>
             </w:r>
           </w:p>
         </w:tc>
@@ -8893,15 +8877,7 @@
           </w:tcPr>
           <w:p>
             <w:r>
-              <w:t xml:space="preserve">A2_5E1        </w:t>
-            </w:r>
-            <w:proofErr w:type="gramStart"/>
-            <w:r>
-              <w:t xml:space="preserve">   (</w:t>
-            </w:r>
-            <w:proofErr w:type="gramEnd"/>
-            <w:r>
-              <w:t>11)</w:t>
+              <w:t>A2_5E1           (11)</w:t>
             </w:r>
           </w:p>
         </w:tc>
@@ -9036,15 +9012,7 @@
           </w:tcPr>
           <w:p>
             <w:r>
-              <w:t xml:space="preserve">A2_E3           </w:t>
-            </w:r>
-            <w:proofErr w:type="gramStart"/>
-            <w:r>
-              <w:t xml:space="preserve">   (</w:t>
-            </w:r>
-            <w:proofErr w:type="gramEnd"/>
-            <w:r>
-              <w:t>8)</w:t>
+              <w:t>A2_E3              (8)</w:t>
             </w:r>
           </w:p>
         </w:tc>
@@ -9179,15 +9147,7 @@
           </w:tcPr>
           <w:p>
             <w:r>
-              <w:t xml:space="preserve">A2_4E1_E3 </w:t>
-            </w:r>
-            <w:proofErr w:type="gramStart"/>
-            <w:r>
-              <w:t xml:space="preserve">   (</w:t>
-            </w:r>
-            <w:proofErr w:type="gramEnd"/>
-            <w:r>
-              <w:t>10)</w:t>
+              <w:t>A2_4E1_E3    (10)</w:t>
             </w:r>
           </w:p>
         </w:tc>
@@ -9319,15 +9279,7 @@
           </w:tcPr>
           <w:p>
             <w:r>
-              <w:t xml:space="preserve">A2_2E1_E3  </w:t>
-            </w:r>
-            <w:proofErr w:type="gramStart"/>
-            <w:r>
-              <w:t xml:space="preserve">   (</w:t>
-            </w:r>
-            <w:proofErr w:type="gramEnd"/>
-            <w:r>
-              <w:t>1)</w:t>
+              <w:t>A2_2E1_E3     (1)</w:t>
             </w:r>
           </w:p>
         </w:tc>
@@ -9453,21 +9405,7 @@
               <w:rPr>
                 <w:color w:val="AEAAAA" w:themeColor="background2" w:themeShade="BF"/>
               </w:rPr>
-              <w:t xml:space="preserve">A2_2E1_E3  </w:t>
-            </w:r>
-            <w:proofErr w:type="gramStart"/>
-            <w:r>
-              <w:rPr>
-                <w:color w:val="AEAAAA" w:themeColor="background2" w:themeShade="BF"/>
-              </w:rPr>
-              <w:t xml:space="preserve">   (</w:t>
-            </w:r>
-            <w:proofErr w:type="gramEnd"/>
-            <w:r>
-              <w:rPr>
-                <w:color w:val="AEAAAA" w:themeColor="background2" w:themeShade="BF"/>
-              </w:rPr>
-              <w:t>1)</w:t>
+              <w:t>A2_2E1_E3     (1)</w:t>
             </w:r>
           </w:p>
         </w:tc>
@@ -9596,15 +9534,7 @@
           </w:tcPr>
           <w:p>
             <w:r>
-              <w:t xml:space="preserve">A2_2E2_E3  </w:t>
-            </w:r>
-            <w:proofErr w:type="gramStart"/>
-            <w:r>
-              <w:t xml:space="preserve">   (</w:t>
-            </w:r>
-            <w:proofErr w:type="gramEnd"/>
-            <w:r>
-              <w:t>2)</w:t>
+              <w:t>A2_2E2_E3     (2)</w:t>
             </w:r>
           </w:p>
         </w:tc>
@@ -9736,15 +9666,7 @@
           </w:tcPr>
           <w:p>
             <w:r>
-              <w:t xml:space="preserve">A2_2E2_E4  </w:t>
-            </w:r>
-            <w:proofErr w:type="gramStart"/>
-            <w:r>
-              <w:t xml:space="preserve">   (</w:t>
-            </w:r>
-            <w:proofErr w:type="gramEnd"/>
-            <w:r>
-              <w:t>4)</w:t>
+              <w:t>A2_2E2_E4     (4)</w:t>
             </w:r>
           </w:p>
         </w:tc>
@@ -9867,15 +9789,7 @@
           </w:tcPr>
           <w:p>
             <w:r>
-              <w:t xml:space="preserve">A2_IDLE       </w:t>
-            </w:r>
-            <w:proofErr w:type="gramStart"/>
-            <w:r>
-              <w:t xml:space="preserve">   (</w:t>
-            </w:r>
-            <w:proofErr w:type="gramEnd"/>
-            <w:r>
-              <w:t>0)</w:t>
+              <w:t>A2_IDLE          (0)</w:t>
             </w:r>
           </w:p>
         </w:tc>
@@ -10001,21 +9915,7 @@
               <w:rPr>
                 <w:color w:val="AEAAAA" w:themeColor="background2" w:themeShade="BF"/>
               </w:rPr>
-              <w:t xml:space="preserve">A2_IDLE       </w:t>
-            </w:r>
-            <w:proofErr w:type="gramStart"/>
-            <w:r>
-              <w:rPr>
-                <w:color w:val="AEAAAA" w:themeColor="background2" w:themeShade="BF"/>
-              </w:rPr>
-              <w:t xml:space="preserve">   (</w:t>
-            </w:r>
-            <w:proofErr w:type="gramEnd"/>
-            <w:r>
-              <w:rPr>
-                <w:color w:val="AEAAAA" w:themeColor="background2" w:themeShade="BF"/>
-              </w:rPr>
-              <w:t>0)</w:t>
+              <w:t>A2_IDLE          (0)</w:t>
             </w:r>
           </w:p>
         </w:tc>
@@ -10144,11 +10044,9 @@
       </w:pPr>
     </w:p>
     <w:p>
-      <w:proofErr w:type="gramStart"/>
       <w:r>
         <w:t>Testing :</w:t>
       </w:r>
-      <w:proofErr w:type="gramEnd"/>
     </w:p>
     <w:p>
       <w:r>
@@ -10164,6 +10062,4289 @@
         <w:t xml:space="preserve"> row.</w:t>
       </w:r>
     </w:p>
+    <w:p/>
+    <w:p/>
+    <w:p>
+      <w:pPr>
+        <w:ind w:left="720"/>
+      </w:pPr>
+      <w:r>
+        <w:lastRenderedPageBreak/>
+        <w:t>Complete table of all select signals in all shift cases:</w:t>
+      </w:r>
+      <w:r>
+        <w:t xml:space="preserve"> </w:t>
+      </w:r>
+      <w:r>
+        <w:rPr>
+          <w:b/>
+          <w:bCs/>
+          <w:color w:val="FF0000"/>
+        </w:rPr>
+        <w:t>UPDATED</w:t>
+      </w:r>
+      <w:r>
+        <w:t>, no E2_ready , all wait for E3_ready</w:t>
+      </w:r>
+    </w:p>
+    <w:tbl>
+      <w:tblPr>
+        <w:tblStyle w:val="TableGrid"/>
+        <w:tblpPr w:leftFromText="180" w:rightFromText="180" w:vertAnchor="text" w:horzAnchor="margin" w:tblpXSpec="center" w:tblpY="296"/>
+        <w:tblW w:w="10098" w:type="dxa"/>
+        <w:tblLayout w:type="fixed"/>
+        <w:tblLook w:val="04A0" w:firstRow="1" w:lastRow="0" w:firstColumn="1" w:lastColumn="0" w:noHBand="0" w:noVBand="1"/>
+      </w:tblPr>
+      <w:tblGrid>
+        <w:gridCol w:w="468"/>
+        <w:gridCol w:w="1980"/>
+        <w:gridCol w:w="810"/>
+        <w:gridCol w:w="810"/>
+        <w:gridCol w:w="1890"/>
+        <w:gridCol w:w="900"/>
+        <w:gridCol w:w="810"/>
+        <w:gridCol w:w="810"/>
+        <w:gridCol w:w="810"/>
+        <w:gridCol w:w="810"/>
+      </w:tblGrid>
+      <w:tr>
+        <w:tc>
+          <w:tcPr>
+            <w:tcW w:w="468" w:type="dxa"/>
+            <w:vMerge w:val="restart"/>
+            <w:shd w:val="clear" w:color="auto" w:fill="A8D08D" w:themeFill="accent6" w:themeFillTint="99"/>
+            <w:textDirection w:val="btLr"/>
+          </w:tcPr>
+          <w:p>
+            <w:pPr>
+              <w:ind w:left="113" w:right="113"/>
+              <w:jc w:val="center"/>
+            </w:pPr>
+            <w:r>
+              <w:t>Shift 0</w:t>
+            </w:r>
+          </w:p>
+        </w:tc>
+        <w:tc>
+          <w:tcPr>
+            <w:tcW w:w="9630" w:type="dxa"/>
+            <w:gridSpan w:val="9"/>
+            <w:shd w:val="clear" w:color="auto" w:fill="A8D08D" w:themeFill="accent6" w:themeFillTint="99"/>
+          </w:tcPr>
+          <w:p>
+            <w:pPr>
+              <w:rPr>
+                <w:color w:val="385623" w:themeColor="accent6" w:themeShade="80"/>
+              </w:rPr>
+            </w:pPr>
+          </w:p>
+        </w:tc>
+      </w:tr>
+      <w:tr>
+        <w:tc>
+          <w:tcPr>
+            <w:tcW w:w="468" w:type="dxa"/>
+            <w:vMerge/>
+            <w:shd w:val="clear" w:color="auto" w:fill="A8D08D" w:themeFill="accent6" w:themeFillTint="99"/>
+            <w:textDirection w:val="btLr"/>
+          </w:tcPr>
+          <w:p>
+            <w:pPr>
+              <w:ind w:left="113" w:right="113"/>
+              <w:jc w:val="center"/>
+            </w:pPr>
+          </w:p>
+        </w:tc>
+        <w:tc>
+          <w:tcPr>
+            <w:tcW w:w="3600" w:type="dxa"/>
+            <w:gridSpan w:val="3"/>
+            <w:shd w:val="clear" w:color="auto" w:fill="C5E0B3" w:themeFill="accent6" w:themeFillTint="66"/>
+          </w:tcPr>
+          <w:p>
+            <w:pPr>
+              <w:rPr>
+                <w:b/>
+                <w:bCs/>
+              </w:rPr>
+            </w:pPr>
+            <w:r>
+              <w:rPr>
+                <w:b/>
+                <w:bCs/>
+              </w:rPr>
+              <w:t>Adder 1</w:t>
+            </w:r>
+          </w:p>
+        </w:tc>
+        <w:tc>
+          <w:tcPr>
+            <w:tcW w:w="3600" w:type="dxa"/>
+            <w:gridSpan w:val="3"/>
+            <w:shd w:val="clear" w:color="auto" w:fill="C5E0B3" w:themeFill="accent6" w:themeFillTint="66"/>
+          </w:tcPr>
+          <w:p>
+            <w:pPr>
+              <w:rPr>
+                <w:b/>
+                <w:bCs/>
+              </w:rPr>
+            </w:pPr>
+            <w:r>
+              <w:rPr>
+                <w:b/>
+                <w:bCs/>
+              </w:rPr>
+              <w:t>Adder2</w:t>
+            </w:r>
+          </w:p>
+        </w:tc>
+        <w:tc>
+          <w:tcPr>
+            <w:tcW w:w="1620" w:type="dxa"/>
+            <w:gridSpan w:val="2"/>
+            <w:shd w:val="clear" w:color="auto" w:fill="C5E0B3" w:themeFill="accent6" w:themeFillTint="66"/>
+          </w:tcPr>
+          <w:p>
+            <w:pPr>
+              <w:rPr>
+                <w:b/>
+                <w:bCs/>
+              </w:rPr>
+            </w:pPr>
+            <w:r>
+              <w:rPr>
+                <w:b/>
+                <w:bCs/>
+              </w:rPr>
+              <w:t xml:space="preserve">Output muxes </w:t>
+            </w:r>
+          </w:p>
+        </w:tc>
+        <w:tc>
+          <w:tcPr>
+            <w:tcW w:w="810" w:type="dxa"/>
+            <w:shd w:val="clear" w:color="auto" w:fill="C5E0B3" w:themeFill="accent6" w:themeFillTint="66"/>
+          </w:tcPr>
+          <w:p>
+            <w:pPr>
+              <w:rPr>
+                <w:b/>
+                <w:bCs/>
+              </w:rPr>
+            </w:pPr>
+            <w:r>
+              <w:rPr>
+                <w:b/>
+                <w:bCs/>
+              </w:rPr>
+              <w:t>Notes</w:t>
+            </w:r>
+          </w:p>
+        </w:tc>
+      </w:tr>
+      <w:tr>
+        <w:trPr>
+          <w:trHeight w:val="341"/>
+        </w:trPr>
+        <w:tc>
+          <w:tcPr>
+            <w:tcW w:w="468" w:type="dxa"/>
+            <w:vMerge/>
+            <w:shd w:val="clear" w:color="auto" w:fill="A8D08D" w:themeFill="accent6" w:themeFillTint="99"/>
+          </w:tcPr>
+          <w:p/>
+        </w:tc>
+        <w:tc>
+          <w:tcPr>
+            <w:tcW w:w="1980" w:type="dxa"/>
+            <w:shd w:val="clear" w:color="auto" w:fill="E2EFD9" w:themeFill="accent6" w:themeFillTint="33"/>
+          </w:tcPr>
+          <w:p>
+            <w:pPr>
+              <w:rPr>
+                <w:color w:val="000000" w:themeColor="text1"/>
+              </w:rPr>
+            </w:pPr>
+            <w:r>
+              <w:rPr>
+                <w:color w:val="000000" w:themeColor="text1"/>
+              </w:rPr>
+              <w:t>State1</w:t>
+            </w:r>
+          </w:p>
+        </w:tc>
+        <w:tc>
+          <w:tcPr>
+            <w:tcW w:w="810" w:type="dxa"/>
+            <w:shd w:val="clear" w:color="auto" w:fill="E2EFD9" w:themeFill="accent6" w:themeFillTint="33"/>
+          </w:tcPr>
+          <w:p>
+            <w:pPr>
+              <w:rPr>
+                <w:color w:val="000000" w:themeColor="text1"/>
+              </w:rPr>
+            </w:pPr>
+            <w:r>
+              <w:rPr>
+                <w:color w:val="000000" w:themeColor="text1"/>
+              </w:rPr>
+              <w:t>S1a</w:t>
+            </w:r>
+          </w:p>
+        </w:tc>
+        <w:tc>
+          <w:tcPr>
+            <w:tcW w:w="810" w:type="dxa"/>
+            <w:shd w:val="clear" w:color="auto" w:fill="E2EFD9" w:themeFill="accent6" w:themeFillTint="33"/>
+          </w:tcPr>
+          <w:p>
+            <w:pPr>
+              <w:rPr>
+                <w:color w:val="000000" w:themeColor="text1"/>
+              </w:rPr>
+            </w:pPr>
+            <w:r>
+              <w:rPr>
+                <w:color w:val="000000" w:themeColor="text1"/>
+              </w:rPr>
+              <w:t>S1b</w:t>
+            </w:r>
+          </w:p>
+        </w:tc>
+        <w:tc>
+          <w:tcPr>
+            <w:tcW w:w="1890" w:type="dxa"/>
+            <w:shd w:val="clear" w:color="auto" w:fill="E2EFD9" w:themeFill="accent6" w:themeFillTint="33"/>
+          </w:tcPr>
+          <w:p>
+            <w:pPr>
+              <w:rPr>
+                <w:color w:val="000000" w:themeColor="text1"/>
+              </w:rPr>
+            </w:pPr>
+            <w:r>
+              <w:rPr>
+                <w:color w:val="000000" w:themeColor="text1"/>
+              </w:rPr>
+              <w:t>State2</w:t>
+            </w:r>
+          </w:p>
+        </w:tc>
+        <w:tc>
+          <w:tcPr>
+            <w:tcW w:w="900" w:type="dxa"/>
+            <w:shd w:val="clear" w:color="auto" w:fill="E2EFD9" w:themeFill="accent6" w:themeFillTint="33"/>
+          </w:tcPr>
+          <w:p>
+            <w:pPr>
+              <w:rPr>
+                <w:color w:val="000000" w:themeColor="text1"/>
+              </w:rPr>
+            </w:pPr>
+            <w:r>
+              <w:rPr>
+                <w:color w:val="000000" w:themeColor="text1"/>
+              </w:rPr>
+              <w:t>S2a</w:t>
+            </w:r>
+          </w:p>
+        </w:tc>
+        <w:tc>
+          <w:tcPr>
+            <w:tcW w:w="810" w:type="dxa"/>
+            <w:shd w:val="clear" w:color="auto" w:fill="E2EFD9" w:themeFill="accent6" w:themeFillTint="33"/>
+          </w:tcPr>
+          <w:p>
+            <w:pPr>
+              <w:rPr>
+                <w:color w:val="000000" w:themeColor="text1"/>
+              </w:rPr>
+            </w:pPr>
+            <w:r>
+              <w:rPr>
+                <w:color w:val="000000" w:themeColor="text1"/>
+              </w:rPr>
+              <w:t>S2b</w:t>
+            </w:r>
+          </w:p>
+        </w:tc>
+        <w:tc>
+          <w:tcPr>
+            <w:tcW w:w="810" w:type="dxa"/>
+            <w:shd w:val="clear" w:color="auto" w:fill="E2EFD9" w:themeFill="accent6" w:themeFillTint="33"/>
+          </w:tcPr>
+          <w:p>
+            <w:pPr>
+              <w:rPr>
+                <w:color w:val="000000" w:themeColor="text1"/>
+              </w:rPr>
+            </w:pPr>
+            <w:r>
+              <w:rPr>
+                <w:color w:val="000000" w:themeColor="text1"/>
+              </w:rPr>
+              <w:t>S_h1</w:t>
+            </w:r>
+          </w:p>
+        </w:tc>
+        <w:tc>
+          <w:tcPr>
+            <w:tcW w:w="810" w:type="dxa"/>
+            <w:shd w:val="clear" w:color="auto" w:fill="E2EFD9" w:themeFill="accent6" w:themeFillTint="33"/>
+          </w:tcPr>
+          <w:p>
+            <w:pPr>
+              <w:rPr>
+                <w:color w:val="000000" w:themeColor="text1"/>
+              </w:rPr>
+            </w:pPr>
+            <w:r>
+              <w:rPr>
+                <w:color w:val="000000" w:themeColor="text1"/>
+              </w:rPr>
+              <w:t>S_h2</w:t>
+            </w:r>
+          </w:p>
+        </w:tc>
+        <w:tc>
+          <w:tcPr>
+            <w:tcW w:w="810" w:type="dxa"/>
+            <w:vMerge w:val="restart"/>
+            <w:shd w:val="clear" w:color="auto" w:fill="C5E0B3" w:themeFill="accent6" w:themeFillTint="66"/>
+            <w:textDirection w:val="btLr"/>
+          </w:tcPr>
+          <w:p>
+            <w:pPr>
+              <w:ind w:left="113" w:right="113"/>
+            </w:pPr>
+          </w:p>
+          <w:p>
+            <w:pPr>
+              <w:ind w:left="113" w:right="113"/>
+            </w:pPr>
+          </w:p>
+          <w:p>
+            <w:pPr>
+              <w:ind w:left="113" w:right="113"/>
+              <w:rPr>
+                <w:i/>
+                <w:iCs/>
+                <w:color w:val="000000" w:themeColor="text1"/>
+              </w:rPr>
+            </w:pPr>
+          </w:p>
+        </w:tc>
+      </w:tr>
+      <w:tr>
+        <w:tc>
+          <w:tcPr>
+            <w:tcW w:w="468" w:type="dxa"/>
+            <w:vMerge/>
+            <w:shd w:val="clear" w:color="auto" w:fill="A8D08D" w:themeFill="accent6" w:themeFillTint="99"/>
+          </w:tcPr>
+          <w:p/>
+        </w:tc>
+        <w:tc>
+          <w:tcPr>
+            <w:tcW w:w="1980" w:type="dxa"/>
+          </w:tcPr>
+          <w:p>
+            <w:r>
+              <w:t>A1_IDLE          (0)</w:t>
+            </w:r>
+          </w:p>
+        </w:tc>
+        <w:tc>
+          <w:tcPr>
+            <w:tcW w:w="810" w:type="dxa"/>
+          </w:tcPr>
+          <w:p>
+            <w:r>
+              <w:t>’b111</w:t>
+            </w:r>
+          </w:p>
+        </w:tc>
+        <w:tc>
+          <w:tcPr>
+            <w:tcW w:w="810" w:type="dxa"/>
+          </w:tcPr>
+          <w:p>
+            <w:r>
+              <w:t>’b111</w:t>
+            </w:r>
+          </w:p>
+        </w:tc>
+        <w:tc>
+          <w:tcPr>
+            <w:tcW w:w="1890" w:type="dxa"/>
+          </w:tcPr>
+          <w:p>
+            <w:r>
+              <w:t>A2_IDLE          (0)</w:t>
+            </w:r>
+          </w:p>
+        </w:tc>
+        <w:tc>
+          <w:tcPr>
+            <w:tcW w:w="900" w:type="dxa"/>
+          </w:tcPr>
+          <w:p>
+            <w:r>
+              <w:t>‘b111</w:t>
+            </w:r>
+          </w:p>
+        </w:tc>
+        <w:tc>
+          <w:tcPr>
+            <w:tcW w:w="810" w:type="dxa"/>
+          </w:tcPr>
+          <w:p>
+            <w:r>
+              <w:t>‘b111</w:t>
+            </w:r>
+          </w:p>
+        </w:tc>
+        <w:tc>
+          <w:tcPr>
+            <w:tcW w:w="810" w:type="dxa"/>
+          </w:tcPr>
+          <w:p>
+            <w:pPr>
+              <w:rPr>
+                <w:color w:val="A8D08D" w:themeColor="accent6" w:themeTint="99"/>
+              </w:rPr>
+            </w:pPr>
+            <w:r>
+              <w:rPr>
+                <w:color w:val="A8D08D" w:themeColor="accent6" w:themeTint="99"/>
+              </w:rPr>
+              <w:t>‘b00</w:t>
+            </w:r>
+          </w:p>
+        </w:tc>
+        <w:tc>
+          <w:tcPr>
+            <w:tcW w:w="810" w:type="dxa"/>
+          </w:tcPr>
+          <w:p>
+            <w:pPr>
+              <w:rPr>
+                <w:color w:val="A8D08D" w:themeColor="accent6" w:themeTint="99"/>
+              </w:rPr>
+            </w:pPr>
+            <w:r>
+              <w:rPr>
+                <w:color w:val="A8D08D" w:themeColor="accent6" w:themeTint="99"/>
+              </w:rPr>
+              <w:t>‘b00</w:t>
+            </w:r>
+          </w:p>
+        </w:tc>
+        <w:tc>
+          <w:tcPr>
+            <w:tcW w:w="810" w:type="dxa"/>
+            <w:vMerge/>
+            <w:shd w:val="clear" w:color="auto" w:fill="C5E0B3" w:themeFill="accent6" w:themeFillTint="66"/>
+          </w:tcPr>
+          <w:p>
+            <w:pPr>
+              <w:rPr>
+                <w:color w:val="A8D08D" w:themeColor="accent6" w:themeTint="99"/>
+              </w:rPr>
+            </w:pPr>
+          </w:p>
+        </w:tc>
+      </w:tr>
+      <w:tr>
+        <w:tc>
+          <w:tcPr>
+            <w:tcW w:w="468" w:type="dxa"/>
+            <w:vMerge/>
+            <w:shd w:val="clear" w:color="auto" w:fill="A8D08D" w:themeFill="accent6" w:themeFillTint="99"/>
+          </w:tcPr>
+          <w:p/>
+        </w:tc>
+        <w:tc>
+          <w:tcPr>
+            <w:tcW w:w="1980" w:type="dxa"/>
+          </w:tcPr>
+          <w:p>
+            <w:r>
+              <w:t>A1_E2              (2)</w:t>
+            </w:r>
+          </w:p>
+        </w:tc>
+        <w:tc>
+          <w:tcPr>
+            <w:tcW w:w="810" w:type="dxa"/>
+          </w:tcPr>
+          <w:p>
+            <w:r>
+              <w:t>’b000</w:t>
+            </w:r>
+          </w:p>
+        </w:tc>
+        <w:tc>
+          <w:tcPr>
+            <w:tcW w:w="810" w:type="dxa"/>
+          </w:tcPr>
+          <w:p>
+            <w:r>
+              <w:t>’b000</w:t>
+            </w:r>
+          </w:p>
+        </w:tc>
+        <w:tc>
+          <w:tcPr>
+            <w:tcW w:w="1890" w:type="dxa"/>
+          </w:tcPr>
+          <w:p>
+            <w:r>
+              <w:t>A2_2E1_E3     (1)</w:t>
+            </w:r>
+          </w:p>
+        </w:tc>
+        <w:tc>
+          <w:tcPr>
+            <w:tcW w:w="900" w:type="dxa"/>
+          </w:tcPr>
+          <w:p>
+            <w:r>
+              <w:t>‘b000</w:t>
+            </w:r>
+          </w:p>
+        </w:tc>
+        <w:tc>
+          <w:tcPr>
+            <w:tcW w:w="810" w:type="dxa"/>
+          </w:tcPr>
+          <w:p>
+            <w:r>
+              <w:t>‘b000</w:t>
+            </w:r>
+          </w:p>
+        </w:tc>
+        <w:tc>
+          <w:tcPr>
+            <w:tcW w:w="810" w:type="dxa"/>
+          </w:tcPr>
+          <w:p>
+            <w:pPr>
+              <w:rPr>
+                <w:color w:val="A8D08D" w:themeColor="accent6" w:themeTint="99"/>
+              </w:rPr>
+            </w:pPr>
+            <w:r>
+              <w:t>‘b00</w:t>
+            </w:r>
+          </w:p>
+        </w:tc>
+        <w:tc>
+          <w:tcPr>
+            <w:tcW w:w="810" w:type="dxa"/>
+          </w:tcPr>
+          <w:p>
+            <w:pPr>
+              <w:rPr>
+                <w:color w:val="A8D08D" w:themeColor="accent6" w:themeTint="99"/>
+              </w:rPr>
+            </w:pPr>
+            <w:r>
+              <w:t>‘b00</w:t>
+            </w:r>
+          </w:p>
+        </w:tc>
+        <w:tc>
+          <w:tcPr>
+            <w:tcW w:w="810" w:type="dxa"/>
+            <w:vMerge/>
+            <w:shd w:val="clear" w:color="auto" w:fill="C5E0B3" w:themeFill="accent6" w:themeFillTint="66"/>
+          </w:tcPr>
+          <w:p>
+            <w:pPr>
+              <w:rPr>
+                <w:color w:val="A8D08D" w:themeColor="accent6" w:themeTint="99"/>
+              </w:rPr>
+            </w:pPr>
+          </w:p>
+        </w:tc>
+      </w:tr>
+      <w:tr>
+        <w:tc>
+          <w:tcPr>
+            <w:tcW w:w="468" w:type="dxa"/>
+            <w:vMerge/>
+            <w:shd w:val="clear" w:color="auto" w:fill="A8D08D" w:themeFill="accent6" w:themeFillTint="99"/>
+          </w:tcPr>
+          <w:p/>
+        </w:tc>
+        <w:tc>
+          <w:tcPr>
+            <w:tcW w:w="1980" w:type="dxa"/>
+          </w:tcPr>
+          <w:p>
+            <w:r>
+              <w:t>A1_2E2            (3)</w:t>
+            </w:r>
+          </w:p>
+        </w:tc>
+        <w:tc>
+          <w:tcPr>
+            <w:tcW w:w="810" w:type="dxa"/>
+          </w:tcPr>
+          <w:p>
+            <w:r>
+              <w:t>‘b001</w:t>
+            </w:r>
+          </w:p>
+        </w:tc>
+        <w:tc>
+          <w:tcPr>
+            <w:tcW w:w="810" w:type="dxa"/>
+          </w:tcPr>
+          <w:p>
+            <w:r>
+              <w:t>‘b000</w:t>
+            </w:r>
+          </w:p>
+        </w:tc>
+        <w:tc>
+          <w:tcPr>
+            <w:tcW w:w="1890" w:type="dxa"/>
+          </w:tcPr>
+          <w:p>
+            <w:r>
+              <w:t>A2_E1_2E3     (3)</w:t>
+            </w:r>
+          </w:p>
+        </w:tc>
+        <w:tc>
+          <w:tcPr>
+            <w:tcW w:w="900" w:type="dxa"/>
+          </w:tcPr>
+          <w:p>
+            <w:r>
+              <w:t>‘b001</w:t>
+            </w:r>
+          </w:p>
+        </w:tc>
+        <w:tc>
+          <w:tcPr>
+            <w:tcW w:w="810" w:type="dxa"/>
+          </w:tcPr>
+          <w:p>
+            <w:r>
+              <w:t>‘b001</w:t>
+            </w:r>
+          </w:p>
+        </w:tc>
+        <w:tc>
+          <w:tcPr>
+            <w:tcW w:w="810" w:type="dxa"/>
+          </w:tcPr>
+          <w:p>
+            <w:r>
+              <w:t>‘b01</w:t>
+            </w:r>
+          </w:p>
+        </w:tc>
+        <w:tc>
+          <w:tcPr>
+            <w:tcW w:w="810" w:type="dxa"/>
+          </w:tcPr>
+          <w:p>
+            <w:r>
+              <w:t>‘b01</w:t>
+            </w:r>
+          </w:p>
+        </w:tc>
+        <w:tc>
+          <w:tcPr>
+            <w:tcW w:w="810" w:type="dxa"/>
+            <w:vMerge/>
+            <w:shd w:val="clear" w:color="auto" w:fill="C5E0B3" w:themeFill="accent6" w:themeFillTint="66"/>
+          </w:tcPr>
+          <w:p/>
+        </w:tc>
+      </w:tr>
+      <w:tr>
+        <w:tc>
+          <w:tcPr>
+            <w:tcW w:w="468" w:type="dxa"/>
+            <w:vMerge/>
+            <w:shd w:val="clear" w:color="auto" w:fill="A8D08D" w:themeFill="accent6" w:themeFillTint="99"/>
+          </w:tcPr>
+          <w:p/>
+        </w:tc>
+        <w:tc>
+          <w:tcPr>
+            <w:tcW w:w="1980" w:type="dxa"/>
+          </w:tcPr>
+          <w:p>
+            <w:r>
+              <w:t>A1_E2_2E3     (1)</w:t>
+            </w:r>
+          </w:p>
+        </w:tc>
+        <w:tc>
+          <w:tcPr>
+            <w:tcW w:w="810" w:type="dxa"/>
+          </w:tcPr>
+          <w:p>
+            <w:r>
+              <w:t>‘b011</w:t>
+            </w:r>
+          </w:p>
+        </w:tc>
+        <w:tc>
+          <w:tcPr>
+            <w:tcW w:w="810" w:type="dxa"/>
+          </w:tcPr>
+          <w:p>
+            <w:r>
+              <w:t>‘b001</w:t>
+            </w:r>
+          </w:p>
+        </w:tc>
+        <w:tc>
+          <w:tcPr>
+            <w:tcW w:w="1890" w:type="dxa"/>
+          </w:tcPr>
+          <w:p>
+            <w:r>
+              <w:t>A2_2E2_E3     (2)</w:t>
+            </w:r>
+          </w:p>
+        </w:tc>
+        <w:tc>
+          <w:tcPr>
+            <w:tcW w:w="900" w:type="dxa"/>
+          </w:tcPr>
+          <w:p>
+            <w:r>
+              <w:t>‘b011</w:t>
+            </w:r>
+          </w:p>
+        </w:tc>
+        <w:tc>
+          <w:tcPr>
+            <w:tcW w:w="810" w:type="dxa"/>
+          </w:tcPr>
+          <w:p>
+            <w:r>
+              <w:t>‘b000</w:t>
+            </w:r>
+          </w:p>
+        </w:tc>
+        <w:tc>
+          <w:tcPr>
+            <w:tcW w:w="810" w:type="dxa"/>
+          </w:tcPr>
+          <w:p>
+            <w:r>
+              <w:t>‘b</w:t>
+            </w:r>
+            <w:r>
+              <w:t>0</w:t>
+            </w:r>
+            <w:r>
+              <w:t>1</w:t>
+            </w:r>
+          </w:p>
+        </w:tc>
+        <w:tc>
+          <w:tcPr>
+            <w:tcW w:w="810" w:type="dxa"/>
+          </w:tcPr>
+          <w:p>
+            <w:r>
+              <w:t>‘b</w:t>
+            </w:r>
+            <w:r>
+              <w:t>1</w:t>
+            </w:r>
+            <w:r>
+              <w:t>0</w:t>
+            </w:r>
+          </w:p>
+        </w:tc>
+        <w:tc>
+          <w:tcPr>
+            <w:tcW w:w="810" w:type="dxa"/>
+            <w:vMerge/>
+            <w:shd w:val="clear" w:color="auto" w:fill="C5E0B3" w:themeFill="accent6" w:themeFillTint="66"/>
+          </w:tcPr>
+          <w:p/>
+        </w:tc>
+      </w:tr>
+      <w:tr>
+        <w:tc>
+          <w:tcPr>
+            <w:tcW w:w="468" w:type="dxa"/>
+            <w:vMerge/>
+            <w:shd w:val="clear" w:color="auto" w:fill="A8D08D" w:themeFill="accent6" w:themeFillTint="99"/>
+          </w:tcPr>
+          <w:p/>
+        </w:tc>
+        <w:tc>
+          <w:tcPr>
+            <w:tcW w:w="1980" w:type="dxa"/>
+          </w:tcPr>
+          <w:p>
+            <w:r>
+              <w:rPr>
+                <w:color w:val="AEAAAA" w:themeColor="background2" w:themeShade="BF"/>
+              </w:rPr>
+              <w:t>A1_E2_2E3     (1)</w:t>
+            </w:r>
+          </w:p>
+        </w:tc>
+        <w:tc>
+          <w:tcPr>
+            <w:tcW w:w="810" w:type="dxa"/>
+          </w:tcPr>
+          <w:p>
+            <w:r>
+              <w:rPr>
+                <w:color w:val="AEAAAA" w:themeColor="background2" w:themeShade="BF"/>
+              </w:rPr>
+              <w:t>‘b011</w:t>
+            </w:r>
+          </w:p>
+        </w:tc>
+        <w:tc>
+          <w:tcPr>
+            <w:tcW w:w="810" w:type="dxa"/>
+          </w:tcPr>
+          <w:p>
+            <w:r>
+              <w:rPr>
+                <w:color w:val="AEAAAA" w:themeColor="background2" w:themeShade="BF"/>
+              </w:rPr>
+              <w:t>‘b001</w:t>
+            </w:r>
+          </w:p>
+        </w:tc>
+        <w:tc>
+          <w:tcPr>
+            <w:tcW w:w="1890" w:type="dxa"/>
+          </w:tcPr>
+          <w:p>
+            <w:r>
+              <w:t>A2_2E2_E4     (4)</w:t>
+            </w:r>
+          </w:p>
+        </w:tc>
+        <w:tc>
+          <w:tcPr>
+            <w:tcW w:w="900" w:type="dxa"/>
+          </w:tcPr>
+          <w:p>
+            <w:r>
+              <w:t>‘b011</w:t>
+            </w:r>
+          </w:p>
+        </w:tc>
+        <w:tc>
+          <w:tcPr>
+            <w:tcW w:w="810" w:type="dxa"/>
+          </w:tcPr>
+          <w:p>
+            <w:r>
+              <w:t>‘b011</w:t>
+            </w:r>
+          </w:p>
+        </w:tc>
+        <w:tc>
+          <w:tcPr>
+            <w:tcW w:w="810" w:type="dxa"/>
+          </w:tcPr>
+          <w:p>
+            <w:r>
+              <w:t>‘b10</w:t>
+            </w:r>
+          </w:p>
+        </w:tc>
+        <w:tc>
+          <w:tcPr>
+            <w:tcW w:w="810" w:type="dxa"/>
+          </w:tcPr>
+          <w:p>
+            <w:r>
+              <w:t>‘b00</w:t>
+            </w:r>
+          </w:p>
+        </w:tc>
+        <w:tc>
+          <w:tcPr>
+            <w:tcW w:w="810" w:type="dxa"/>
+            <w:vMerge/>
+            <w:shd w:val="clear" w:color="auto" w:fill="C5E0B3" w:themeFill="accent6" w:themeFillTint="66"/>
+          </w:tcPr>
+          <w:p/>
+        </w:tc>
+      </w:tr>
+      <w:tr>
+        <w:tc>
+          <w:tcPr>
+            <w:tcW w:w="468" w:type="dxa"/>
+            <w:vMerge/>
+            <w:shd w:val="clear" w:color="auto" w:fill="A8D08D" w:themeFill="accent6" w:themeFillTint="99"/>
+          </w:tcPr>
+          <w:p/>
+        </w:tc>
+        <w:tc>
+          <w:tcPr>
+            <w:tcW w:w="1980" w:type="dxa"/>
+          </w:tcPr>
+          <w:p>
+            <w:r>
+              <w:t>A1_E2_2E4     (4)</w:t>
+            </w:r>
+          </w:p>
+        </w:tc>
+        <w:tc>
+          <w:tcPr>
+            <w:tcW w:w="810" w:type="dxa"/>
+          </w:tcPr>
+          <w:p>
+            <w:r>
+              <w:t>‘b011</w:t>
+            </w:r>
+          </w:p>
+        </w:tc>
+        <w:tc>
+          <w:tcPr>
+            <w:tcW w:w="810" w:type="dxa"/>
+          </w:tcPr>
+          <w:p>
+            <w:r>
+              <w:t>‘b011</w:t>
+            </w:r>
+          </w:p>
+        </w:tc>
+        <w:tc>
+          <w:tcPr>
+            <w:tcW w:w="1890" w:type="dxa"/>
+          </w:tcPr>
+          <w:p>
+            <w:r>
+              <w:t>A2_5E4            (5)</w:t>
+            </w:r>
+          </w:p>
+        </w:tc>
+        <w:tc>
+          <w:tcPr>
+            <w:tcW w:w="900" w:type="dxa"/>
+          </w:tcPr>
+          <w:p>
+            <w:r>
+              <w:t>‘b010</w:t>
+            </w:r>
+          </w:p>
+        </w:tc>
+        <w:tc>
+          <w:tcPr>
+            <w:tcW w:w="810" w:type="dxa"/>
+          </w:tcPr>
+          <w:p>
+            <w:r>
+              <w:t>‘b011</w:t>
+            </w:r>
+          </w:p>
+        </w:tc>
+        <w:tc>
+          <w:tcPr>
+            <w:tcW w:w="810" w:type="dxa"/>
+          </w:tcPr>
+          <w:p>
+            <w:r>
+              <w:t>‘b11</w:t>
+            </w:r>
+          </w:p>
+        </w:tc>
+        <w:tc>
+          <w:tcPr>
+            <w:tcW w:w="810" w:type="dxa"/>
+          </w:tcPr>
+          <w:p>
+            <w:r>
+              <w:t>‘b11</w:t>
+            </w:r>
+          </w:p>
+        </w:tc>
+        <w:tc>
+          <w:tcPr>
+            <w:tcW w:w="810" w:type="dxa"/>
+            <w:vMerge/>
+            <w:shd w:val="clear" w:color="auto" w:fill="C5E0B3" w:themeFill="accent6" w:themeFillTint="66"/>
+          </w:tcPr>
+          <w:p/>
+        </w:tc>
+      </w:tr>
+      <w:tr>
+        <w:trPr>
+          <w:trHeight w:val="305"/>
+        </w:trPr>
+        <w:tc>
+          <w:tcPr>
+            <w:tcW w:w="468" w:type="dxa"/>
+            <w:vMerge/>
+            <w:shd w:val="clear" w:color="auto" w:fill="A8D08D" w:themeFill="accent6" w:themeFillTint="99"/>
+          </w:tcPr>
+          <w:p/>
+        </w:tc>
+        <w:tc>
+          <w:tcPr>
+            <w:tcW w:w="1980" w:type="dxa"/>
+          </w:tcPr>
+          <w:p>
+            <w:r>
+              <w:t>A1_2E2_5E4   (5)</w:t>
+            </w:r>
+          </w:p>
+        </w:tc>
+        <w:tc>
+          <w:tcPr>
+            <w:tcW w:w="810" w:type="dxa"/>
+          </w:tcPr>
+          <w:p>
+            <w:r>
+              <w:t>‘b010</w:t>
+            </w:r>
+          </w:p>
+        </w:tc>
+        <w:tc>
+          <w:tcPr>
+            <w:tcW w:w="810" w:type="dxa"/>
+          </w:tcPr>
+          <w:p>
+            <w:r>
+              <w:t>‘b010</w:t>
+            </w:r>
+          </w:p>
+        </w:tc>
+        <w:tc>
+          <w:tcPr>
+            <w:tcW w:w="1890" w:type="dxa"/>
+          </w:tcPr>
+          <w:p>
+            <w:r>
+              <w:t>A2_4E4_E2     (7)</w:t>
+            </w:r>
+          </w:p>
+        </w:tc>
+        <w:tc>
+          <w:tcPr>
+            <w:tcW w:w="900" w:type="dxa"/>
+          </w:tcPr>
+          <w:p>
+            <w:r>
+              <w:t>‘b010</w:t>
+            </w:r>
+          </w:p>
+        </w:tc>
+        <w:tc>
+          <w:tcPr>
+            <w:tcW w:w="810" w:type="dxa"/>
+          </w:tcPr>
+          <w:p>
+            <w:r>
+              <w:t>‘b010</w:t>
+            </w:r>
+          </w:p>
+        </w:tc>
+        <w:tc>
+          <w:tcPr>
+            <w:tcW w:w="810" w:type="dxa"/>
+          </w:tcPr>
+          <w:p>
+            <w:r>
+              <w:t>‘b01</w:t>
+            </w:r>
+          </w:p>
+        </w:tc>
+        <w:tc>
+          <w:tcPr>
+            <w:tcW w:w="810" w:type="dxa"/>
+          </w:tcPr>
+          <w:p>
+            <w:r>
+              <w:t>‘b10</w:t>
+            </w:r>
+          </w:p>
+        </w:tc>
+        <w:tc>
+          <w:tcPr>
+            <w:tcW w:w="810" w:type="dxa"/>
+            <w:vMerge/>
+            <w:shd w:val="clear" w:color="auto" w:fill="C5E0B3" w:themeFill="accent6" w:themeFillTint="66"/>
+          </w:tcPr>
+          <w:p/>
+        </w:tc>
+      </w:tr>
+      <w:tr>
+        <w:tc>
+          <w:tcPr>
+            <w:tcW w:w="468" w:type="dxa"/>
+            <w:vMerge/>
+            <w:shd w:val="clear" w:color="auto" w:fill="A8D08D" w:themeFill="accent6" w:themeFillTint="99"/>
+          </w:tcPr>
+          <w:p/>
+        </w:tc>
+        <w:tc>
+          <w:tcPr>
+            <w:tcW w:w="1980" w:type="dxa"/>
+          </w:tcPr>
+          <w:p>
+            <w:r>
+              <w:t>A1_IDLE          (0)</w:t>
+            </w:r>
+          </w:p>
+        </w:tc>
+        <w:tc>
+          <w:tcPr>
+            <w:tcW w:w="810" w:type="dxa"/>
+          </w:tcPr>
+          <w:p>
+            <w:r>
+              <w:t>’b111</w:t>
+            </w:r>
+          </w:p>
+        </w:tc>
+        <w:tc>
+          <w:tcPr>
+            <w:tcW w:w="810" w:type="dxa"/>
+          </w:tcPr>
+          <w:p>
+            <w:r>
+              <w:t>’b111</w:t>
+            </w:r>
+          </w:p>
+        </w:tc>
+        <w:tc>
+          <w:tcPr>
+            <w:tcW w:w="1890" w:type="dxa"/>
+          </w:tcPr>
+          <w:p>
+            <w:r>
+              <w:t>A2_IDLE          (0)</w:t>
+            </w:r>
+          </w:p>
+        </w:tc>
+        <w:tc>
+          <w:tcPr>
+            <w:tcW w:w="900" w:type="dxa"/>
+          </w:tcPr>
+          <w:p>
+            <w:r>
+              <w:t>‘b111</w:t>
+            </w:r>
+          </w:p>
+        </w:tc>
+        <w:tc>
+          <w:tcPr>
+            <w:tcW w:w="810" w:type="dxa"/>
+          </w:tcPr>
+          <w:p>
+            <w:r>
+              <w:t>‘b111</w:t>
+            </w:r>
+          </w:p>
+        </w:tc>
+        <w:tc>
+          <w:tcPr>
+            <w:tcW w:w="810" w:type="dxa"/>
+          </w:tcPr>
+          <w:p>
+            <w:r>
+              <w:rPr>
+                <w:color w:val="A8D08D" w:themeColor="accent6" w:themeTint="99"/>
+              </w:rPr>
+              <w:t>‘b0</w:t>
+            </w:r>
+            <w:r>
+              <w:rPr>
+                <w:color w:val="A8D08D" w:themeColor="accent6" w:themeTint="99"/>
+              </w:rPr>
+              <w:t>1</w:t>
+            </w:r>
+          </w:p>
+        </w:tc>
+        <w:tc>
+          <w:tcPr>
+            <w:tcW w:w="810" w:type="dxa"/>
+          </w:tcPr>
+          <w:p>
+            <w:r>
+              <w:rPr>
+                <w:color w:val="A8D08D" w:themeColor="accent6" w:themeTint="99"/>
+              </w:rPr>
+              <w:t>‘b</w:t>
+            </w:r>
+            <w:r>
+              <w:rPr>
+                <w:color w:val="A8D08D" w:themeColor="accent6" w:themeTint="99"/>
+              </w:rPr>
+              <w:t>1</w:t>
+            </w:r>
+            <w:r>
+              <w:rPr>
+                <w:color w:val="A8D08D" w:themeColor="accent6" w:themeTint="99"/>
+              </w:rPr>
+              <w:t>0</w:t>
+            </w:r>
+          </w:p>
+        </w:tc>
+        <w:tc>
+          <w:tcPr>
+            <w:tcW w:w="810" w:type="dxa"/>
+            <w:vMerge/>
+            <w:shd w:val="clear" w:color="auto" w:fill="C5E0B3" w:themeFill="accent6" w:themeFillTint="66"/>
+          </w:tcPr>
+          <w:p/>
+        </w:tc>
+      </w:tr>
+      <w:tr>
+        <w:tc>
+          <w:tcPr>
+            <w:tcW w:w="468" w:type="dxa"/>
+            <w:vMerge w:val="restart"/>
+            <w:shd w:val="clear" w:color="auto" w:fill="A8D08D" w:themeFill="accent6" w:themeFillTint="99"/>
+            <w:textDirection w:val="btLr"/>
+          </w:tcPr>
+          <w:p>
+            <w:pPr>
+              <w:ind w:left="113" w:right="113"/>
+              <w:jc w:val="center"/>
+            </w:pPr>
+            <w:r>
+              <w:t>Shift 1</w:t>
+            </w:r>
+          </w:p>
+        </w:tc>
+        <w:tc>
+          <w:tcPr>
+            <w:tcW w:w="9630" w:type="dxa"/>
+            <w:gridSpan w:val="9"/>
+            <w:shd w:val="clear" w:color="auto" w:fill="A8D08D" w:themeFill="accent6" w:themeFillTint="99"/>
+          </w:tcPr>
+          <w:p>
+            <w:pPr>
+              <w:rPr>
+                <w:b/>
+                <w:bCs/>
+                <w:color w:val="385623" w:themeColor="accent6" w:themeShade="80"/>
+              </w:rPr>
+            </w:pPr>
+          </w:p>
+        </w:tc>
+      </w:tr>
+      <w:tr>
+        <w:tc>
+          <w:tcPr>
+            <w:tcW w:w="468" w:type="dxa"/>
+            <w:vMerge/>
+            <w:shd w:val="clear" w:color="auto" w:fill="A8D08D" w:themeFill="accent6" w:themeFillTint="99"/>
+          </w:tcPr>
+          <w:p/>
+        </w:tc>
+        <w:tc>
+          <w:tcPr>
+            <w:tcW w:w="3600" w:type="dxa"/>
+            <w:gridSpan w:val="3"/>
+            <w:shd w:val="clear" w:color="auto" w:fill="C5E0B3" w:themeFill="accent6" w:themeFillTint="66"/>
+          </w:tcPr>
+          <w:p>
+            <w:pPr>
+              <w:rPr>
+                <w:b/>
+                <w:bCs/>
+                <w:color w:val="000000" w:themeColor="text1"/>
+              </w:rPr>
+            </w:pPr>
+            <w:r>
+              <w:rPr>
+                <w:b/>
+                <w:bCs/>
+                <w:color w:val="000000" w:themeColor="text1"/>
+              </w:rPr>
+              <w:t>Adder 1</w:t>
+            </w:r>
+          </w:p>
+        </w:tc>
+        <w:tc>
+          <w:tcPr>
+            <w:tcW w:w="3600" w:type="dxa"/>
+            <w:gridSpan w:val="3"/>
+            <w:shd w:val="clear" w:color="auto" w:fill="C5E0B3" w:themeFill="accent6" w:themeFillTint="66"/>
+          </w:tcPr>
+          <w:p>
+            <w:pPr>
+              <w:rPr>
+                <w:b/>
+                <w:bCs/>
+                <w:color w:val="000000" w:themeColor="text1"/>
+              </w:rPr>
+            </w:pPr>
+            <w:r>
+              <w:rPr>
+                <w:b/>
+                <w:bCs/>
+                <w:color w:val="000000" w:themeColor="text1"/>
+              </w:rPr>
+              <w:t>Adder 2</w:t>
+            </w:r>
+          </w:p>
+        </w:tc>
+        <w:tc>
+          <w:tcPr>
+            <w:tcW w:w="1620" w:type="dxa"/>
+            <w:gridSpan w:val="2"/>
+            <w:shd w:val="clear" w:color="auto" w:fill="C5E0B3" w:themeFill="accent6" w:themeFillTint="66"/>
+          </w:tcPr>
+          <w:p>
+            <w:pPr>
+              <w:jc w:val="center"/>
+              <w:rPr>
+                <w:b/>
+                <w:bCs/>
+                <w:color w:val="000000" w:themeColor="text1"/>
+              </w:rPr>
+            </w:pPr>
+            <w:r>
+              <w:rPr>
+                <w:b/>
+                <w:bCs/>
+                <w:color w:val="000000" w:themeColor="text1"/>
+              </w:rPr>
+              <w:t>Output muxes</w:t>
+            </w:r>
+          </w:p>
+        </w:tc>
+        <w:tc>
+          <w:tcPr>
+            <w:tcW w:w="810" w:type="dxa"/>
+            <w:shd w:val="clear" w:color="auto" w:fill="C5E0B3" w:themeFill="accent6" w:themeFillTint="66"/>
+          </w:tcPr>
+          <w:p>
+            <w:pPr>
+              <w:jc w:val="center"/>
+              <w:rPr>
+                <w:b/>
+                <w:bCs/>
+                <w:color w:val="000000" w:themeColor="text1"/>
+              </w:rPr>
+            </w:pPr>
+            <w:r>
+              <w:rPr>
+                <w:b/>
+                <w:bCs/>
+                <w:color w:val="000000" w:themeColor="text1"/>
+              </w:rPr>
+              <w:t>Notes</w:t>
+            </w:r>
+          </w:p>
+        </w:tc>
+      </w:tr>
+      <w:tr>
+        <w:tc>
+          <w:tcPr>
+            <w:tcW w:w="468" w:type="dxa"/>
+            <w:vMerge/>
+            <w:shd w:val="clear" w:color="auto" w:fill="A8D08D" w:themeFill="accent6" w:themeFillTint="99"/>
+          </w:tcPr>
+          <w:p/>
+        </w:tc>
+        <w:tc>
+          <w:tcPr>
+            <w:tcW w:w="1980" w:type="dxa"/>
+            <w:shd w:val="clear" w:color="auto" w:fill="E2EFD9" w:themeFill="accent6" w:themeFillTint="33"/>
+          </w:tcPr>
+          <w:p>
+            <w:r>
+              <w:t>State1</w:t>
+            </w:r>
+          </w:p>
+        </w:tc>
+        <w:tc>
+          <w:tcPr>
+            <w:tcW w:w="810" w:type="dxa"/>
+            <w:shd w:val="clear" w:color="auto" w:fill="E2EFD9" w:themeFill="accent6" w:themeFillTint="33"/>
+          </w:tcPr>
+          <w:p>
+            <w:r>
+              <w:t>S1a</w:t>
+            </w:r>
+          </w:p>
+        </w:tc>
+        <w:tc>
+          <w:tcPr>
+            <w:tcW w:w="810" w:type="dxa"/>
+            <w:shd w:val="clear" w:color="auto" w:fill="E2EFD9" w:themeFill="accent6" w:themeFillTint="33"/>
+          </w:tcPr>
+          <w:p>
+            <w:r>
+              <w:t>S1b</w:t>
+            </w:r>
+          </w:p>
+        </w:tc>
+        <w:tc>
+          <w:tcPr>
+            <w:tcW w:w="1890" w:type="dxa"/>
+            <w:shd w:val="clear" w:color="auto" w:fill="E2EFD9" w:themeFill="accent6" w:themeFillTint="33"/>
+          </w:tcPr>
+          <w:p>
+            <w:r>
+              <w:t>State2</w:t>
+            </w:r>
+          </w:p>
+        </w:tc>
+        <w:tc>
+          <w:tcPr>
+            <w:tcW w:w="900" w:type="dxa"/>
+            <w:shd w:val="clear" w:color="auto" w:fill="E2EFD9" w:themeFill="accent6" w:themeFillTint="33"/>
+          </w:tcPr>
+          <w:p>
+            <w:r>
+              <w:t>S2a</w:t>
+            </w:r>
+          </w:p>
+        </w:tc>
+        <w:tc>
+          <w:tcPr>
+            <w:tcW w:w="810" w:type="dxa"/>
+            <w:shd w:val="clear" w:color="auto" w:fill="E2EFD9" w:themeFill="accent6" w:themeFillTint="33"/>
+          </w:tcPr>
+          <w:p>
+            <w:r>
+              <w:t>S2b</w:t>
+            </w:r>
+          </w:p>
+        </w:tc>
+        <w:tc>
+          <w:tcPr>
+            <w:tcW w:w="810" w:type="dxa"/>
+            <w:shd w:val="clear" w:color="auto" w:fill="E2EFD9" w:themeFill="accent6" w:themeFillTint="33"/>
+          </w:tcPr>
+          <w:p>
+            <w:pPr>
+              <w:rPr>
+                <w:color w:val="8EAADB" w:themeColor="accent1" w:themeTint="99"/>
+              </w:rPr>
+            </w:pPr>
+            <w:r>
+              <w:t>S_h1</w:t>
+            </w:r>
+          </w:p>
+        </w:tc>
+        <w:tc>
+          <w:tcPr>
+            <w:tcW w:w="810" w:type="dxa"/>
+            <w:shd w:val="clear" w:color="auto" w:fill="E2EFD9" w:themeFill="accent6" w:themeFillTint="33"/>
+          </w:tcPr>
+          <w:p>
+            <w:pPr>
+              <w:rPr>
+                <w:color w:val="8EAADB" w:themeColor="accent1" w:themeTint="99"/>
+              </w:rPr>
+            </w:pPr>
+            <w:r>
+              <w:t>S_h2</w:t>
+            </w:r>
+          </w:p>
+        </w:tc>
+        <w:tc>
+          <w:tcPr>
+            <w:tcW w:w="810" w:type="dxa"/>
+            <w:vMerge w:val="restart"/>
+            <w:shd w:val="clear" w:color="auto" w:fill="C5E0B3" w:themeFill="accent6" w:themeFillTint="66"/>
+            <w:textDirection w:val="btLr"/>
+          </w:tcPr>
+          <w:p>
+            <w:pPr>
+              <w:ind w:left="113" w:right="113"/>
+              <w:jc w:val="center"/>
+            </w:pPr>
+          </w:p>
+          <w:p>
+            <w:pPr>
+              <w:ind w:left="113" w:right="113"/>
+              <w:jc w:val="center"/>
+            </w:pPr>
+          </w:p>
+          <w:p>
+            <w:pPr>
+              <w:ind w:left="113" w:right="113"/>
+            </w:pPr>
+          </w:p>
+        </w:tc>
+      </w:tr>
+      <w:tr>
+        <w:tc>
+          <w:tcPr>
+            <w:tcW w:w="468" w:type="dxa"/>
+            <w:vMerge/>
+            <w:shd w:val="clear" w:color="auto" w:fill="A8D08D" w:themeFill="accent6" w:themeFillTint="99"/>
+          </w:tcPr>
+          <w:p/>
+        </w:tc>
+        <w:tc>
+          <w:tcPr>
+            <w:tcW w:w="1980" w:type="dxa"/>
+          </w:tcPr>
+          <w:p>
+            <w:r>
+              <w:t>A1_IDLE          (0)</w:t>
+            </w:r>
+          </w:p>
+        </w:tc>
+        <w:tc>
+          <w:tcPr>
+            <w:tcW w:w="810" w:type="dxa"/>
+          </w:tcPr>
+          <w:p>
+            <w:r>
+              <w:t>’b111</w:t>
+            </w:r>
+          </w:p>
+        </w:tc>
+        <w:tc>
+          <w:tcPr>
+            <w:tcW w:w="810" w:type="dxa"/>
+          </w:tcPr>
+          <w:p>
+            <w:r>
+              <w:t>’b111</w:t>
+            </w:r>
+          </w:p>
+        </w:tc>
+        <w:tc>
+          <w:tcPr>
+            <w:tcW w:w="1890" w:type="dxa"/>
+          </w:tcPr>
+          <w:p>
+            <w:r>
+              <w:t>A2_IDLE          (0)</w:t>
+            </w:r>
+          </w:p>
+        </w:tc>
+        <w:tc>
+          <w:tcPr>
+            <w:tcW w:w="900" w:type="dxa"/>
+          </w:tcPr>
+          <w:p>
+            <w:r>
+              <w:t>‘b111</w:t>
+            </w:r>
+          </w:p>
+        </w:tc>
+        <w:tc>
+          <w:tcPr>
+            <w:tcW w:w="810" w:type="dxa"/>
+          </w:tcPr>
+          <w:p>
+            <w:r>
+              <w:t>‘b111</w:t>
+            </w:r>
+          </w:p>
+        </w:tc>
+        <w:tc>
+          <w:tcPr>
+            <w:tcW w:w="810" w:type="dxa"/>
+          </w:tcPr>
+          <w:p>
+            <w:pPr>
+              <w:rPr>
+                <w:color w:val="A8D08D" w:themeColor="accent6" w:themeTint="99"/>
+              </w:rPr>
+            </w:pPr>
+            <w:r>
+              <w:rPr>
+                <w:color w:val="A8D08D" w:themeColor="accent6" w:themeTint="99"/>
+              </w:rPr>
+              <w:t>‘b00</w:t>
+            </w:r>
+          </w:p>
+        </w:tc>
+        <w:tc>
+          <w:tcPr>
+            <w:tcW w:w="810" w:type="dxa"/>
+          </w:tcPr>
+          <w:p>
+            <w:pPr>
+              <w:rPr>
+                <w:color w:val="A8D08D" w:themeColor="accent6" w:themeTint="99"/>
+              </w:rPr>
+            </w:pPr>
+            <w:r>
+              <w:rPr>
+                <w:color w:val="A8D08D" w:themeColor="accent6" w:themeTint="99"/>
+              </w:rPr>
+              <w:t>‘b00</w:t>
+            </w:r>
+          </w:p>
+        </w:tc>
+        <w:tc>
+          <w:tcPr>
+            <w:tcW w:w="810" w:type="dxa"/>
+            <w:vMerge/>
+            <w:shd w:val="clear" w:color="auto" w:fill="C5E0B3" w:themeFill="accent6" w:themeFillTint="66"/>
+          </w:tcPr>
+          <w:p>
+            <w:pPr>
+              <w:rPr>
+                <w:color w:val="A8D08D" w:themeColor="accent6" w:themeTint="99"/>
+              </w:rPr>
+            </w:pPr>
+          </w:p>
+        </w:tc>
+      </w:tr>
+      <w:tr>
+        <w:tc>
+          <w:tcPr>
+            <w:tcW w:w="468" w:type="dxa"/>
+            <w:vMerge/>
+            <w:shd w:val="clear" w:color="auto" w:fill="A8D08D" w:themeFill="accent6" w:themeFillTint="99"/>
+          </w:tcPr>
+          <w:p/>
+        </w:tc>
+        <w:tc>
+          <w:tcPr>
+            <w:tcW w:w="1980" w:type="dxa"/>
+          </w:tcPr>
+          <w:p>
+            <w:r>
+              <w:rPr>
+                <w:color w:val="AEAAAA" w:themeColor="background2" w:themeShade="BF"/>
+              </w:rPr>
+              <w:t>A1_IDLE          (0)</w:t>
+            </w:r>
+          </w:p>
+        </w:tc>
+        <w:tc>
+          <w:tcPr>
+            <w:tcW w:w="810" w:type="dxa"/>
+          </w:tcPr>
+          <w:p>
+            <w:r>
+              <w:rPr>
+                <w:color w:val="AEAAAA" w:themeColor="background2" w:themeShade="BF"/>
+              </w:rPr>
+              <w:t>’b111</w:t>
+            </w:r>
+          </w:p>
+        </w:tc>
+        <w:tc>
+          <w:tcPr>
+            <w:tcW w:w="810" w:type="dxa"/>
+          </w:tcPr>
+          <w:p>
+            <w:r>
+              <w:rPr>
+                <w:color w:val="AEAAAA" w:themeColor="background2" w:themeShade="BF"/>
+              </w:rPr>
+              <w:t>’b111</w:t>
+            </w:r>
+          </w:p>
+        </w:tc>
+        <w:tc>
+          <w:tcPr>
+            <w:tcW w:w="1890" w:type="dxa"/>
+          </w:tcPr>
+          <w:p>
+            <w:r>
+              <w:t>A2_E3              (8)</w:t>
+            </w:r>
+          </w:p>
+        </w:tc>
+        <w:tc>
+          <w:tcPr>
+            <w:tcW w:w="900" w:type="dxa"/>
+          </w:tcPr>
+          <w:p>
+            <w:r>
+              <w:t>‘b110</w:t>
+            </w:r>
+          </w:p>
+        </w:tc>
+        <w:tc>
+          <w:tcPr>
+            <w:tcW w:w="810" w:type="dxa"/>
+          </w:tcPr>
+          <w:p>
+            <w:r>
+              <w:t>‘b110</w:t>
+            </w:r>
+          </w:p>
+        </w:tc>
+        <w:tc>
+          <w:tcPr>
+            <w:tcW w:w="810" w:type="dxa"/>
+          </w:tcPr>
+          <w:p>
+            <w:pPr>
+              <w:rPr>
+                <w:color w:val="A8D08D" w:themeColor="accent6" w:themeTint="99"/>
+              </w:rPr>
+            </w:pPr>
+            <w:r>
+              <w:rPr>
+                <w:color w:val="A8D08D" w:themeColor="accent6" w:themeTint="99"/>
+              </w:rPr>
+              <w:t>‘b00</w:t>
+            </w:r>
+          </w:p>
+        </w:tc>
+        <w:tc>
+          <w:tcPr>
+            <w:tcW w:w="810" w:type="dxa"/>
+          </w:tcPr>
+          <w:p>
+            <w:pPr>
+              <w:rPr>
+                <w:color w:val="A8D08D" w:themeColor="accent6" w:themeTint="99"/>
+              </w:rPr>
+            </w:pPr>
+            <w:r>
+              <w:rPr>
+                <w:color w:val="A8D08D" w:themeColor="accent6" w:themeTint="99"/>
+              </w:rPr>
+              <w:t>‘b00</w:t>
+            </w:r>
+          </w:p>
+        </w:tc>
+        <w:tc>
+          <w:tcPr>
+            <w:tcW w:w="810" w:type="dxa"/>
+            <w:vMerge/>
+            <w:shd w:val="clear" w:color="auto" w:fill="C5E0B3" w:themeFill="accent6" w:themeFillTint="66"/>
+          </w:tcPr>
+          <w:p>
+            <w:pPr>
+              <w:rPr>
+                <w:color w:val="A8D08D" w:themeColor="accent6" w:themeTint="99"/>
+              </w:rPr>
+            </w:pPr>
+          </w:p>
+        </w:tc>
+      </w:tr>
+      <w:tr>
+        <w:tc>
+          <w:tcPr>
+            <w:tcW w:w="468" w:type="dxa"/>
+            <w:vMerge/>
+            <w:shd w:val="clear" w:color="auto" w:fill="A8D08D" w:themeFill="accent6" w:themeFillTint="99"/>
+          </w:tcPr>
+          <w:p/>
+        </w:tc>
+        <w:tc>
+          <w:tcPr>
+            <w:tcW w:w="1980" w:type="dxa"/>
+          </w:tcPr>
+          <w:p>
+            <w:r>
+              <w:rPr>
+                <w:color w:val="AEAAAA" w:themeColor="background2" w:themeShade="BF"/>
+              </w:rPr>
+              <w:t>A1_IDLE          (0)</w:t>
+            </w:r>
+          </w:p>
+        </w:tc>
+        <w:tc>
+          <w:tcPr>
+            <w:tcW w:w="810" w:type="dxa"/>
+          </w:tcPr>
+          <w:p>
+            <w:r>
+              <w:rPr>
+                <w:color w:val="AEAAAA" w:themeColor="background2" w:themeShade="BF"/>
+              </w:rPr>
+              <w:t>’b111</w:t>
+            </w:r>
+          </w:p>
+        </w:tc>
+        <w:tc>
+          <w:tcPr>
+            <w:tcW w:w="810" w:type="dxa"/>
+          </w:tcPr>
+          <w:p>
+            <w:r>
+              <w:rPr>
+                <w:color w:val="AEAAAA" w:themeColor="background2" w:themeShade="BF"/>
+              </w:rPr>
+              <w:t>’b111</w:t>
+            </w:r>
+          </w:p>
+        </w:tc>
+        <w:tc>
+          <w:tcPr>
+            <w:tcW w:w="1890" w:type="dxa"/>
+          </w:tcPr>
+          <w:p>
+            <w:r>
+              <w:t>A2_4E1_E3    (10)</w:t>
+            </w:r>
+          </w:p>
+        </w:tc>
+        <w:tc>
+          <w:tcPr>
+            <w:tcW w:w="900" w:type="dxa"/>
+          </w:tcPr>
+          <w:p>
+            <w:r>
+              <w:t>‘b100</w:t>
+            </w:r>
+          </w:p>
+        </w:tc>
+        <w:tc>
+          <w:tcPr>
+            <w:tcW w:w="810" w:type="dxa"/>
+          </w:tcPr>
+          <w:p>
+            <w:r>
+              <w:t>‘b100</w:t>
+            </w:r>
+          </w:p>
+        </w:tc>
+        <w:tc>
+          <w:tcPr>
+            <w:tcW w:w="810" w:type="dxa"/>
+          </w:tcPr>
+          <w:p>
+            <w:pPr>
+              <w:rPr>
+                <w:color w:val="8EAADB" w:themeColor="accent1" w:themeTint="99"/>
+              </w:rPr>
+            </w:pPr>
+            <w:r>
+              <w:t>‘b01</w:t>
+            </w:r>
+          </w:p>
+        </w:tc>
+        <w:tc>
+          <w:tcPr>
+            <w:tcW w:w="810" w:type="dxa"/>
+          </w:tcPr>
+          <w:p>
+            <w:pPr>
+              <w:rPr>
+                <w:color w:val="8EAADB" w:themeColor="accent1" w:themeTint="99"/>
+              </w:rPr>
+            </w:pPr>
+            <w:r>
+              <w:t>‘b01</w:t>
+            </w:r>
+          </w:p>
+        </w:tc>
+        <w:tc>
+          <w:tcPr>
+            <w:tcW w:w="810" w:type="dxa"/>
+            <w:vMerge/>
+            <w:shd w:val="clear" w:color="auto" w:fill="C5E0B3" w:themeFill="accent6" w:themeFillTint="66"/>
+          </w:tcPr>
+          <w:p/>
+        </w:tc>
+      </w:tr>
+      <w:tr>
+        <w:tc>
+          <w:tcPr>
+            <w:tcW w:w="468" w:type="dxa"/>
+            <w:vMerge/>
+            <w:shd w:val="clear" w:color="auto" w:fill="A8D08D" w:themeFill="accent6" w:themeFillTint="99"/>
+          </w:tcPr>
+          <w:p/>
+        </w:tc>
+        <w:tc>
+          <w:tcPr>
+            <w:tcW w:w="1980" w:type="dxa"/>
+          </w:tcPr>
+          <w:p>
+            <w:r>
+              <w:t>A1_2E3_E1      (8)</w:t>
+            </w:r>
+          </w:p>
+        </w:tc>
+        <w:tc>
+          <w:tcPr>
+            <w:tcW w:w="810" w:type="dxa"/>
+          </w:tcPr>
+          <w:p>
+            <w:r>
+              <w:t>‘b110</w:t>
+            </w:r>
+          </w:p>
+        </w:tc>
+        <w:tc>
+          <w:tcPr>
+            <w:tcW w:w="810" w:type="dxa"/>
+          </w:tcPr>
+          <w:p>
+            <w:r>
+              <w:t>‘b110</w:t>
+            </w:r>
+          </w:p>
+        </w:tc>
+        <w:tc>
+          <w:tcPr>
+            <w:tcW w:w="1890" w:type="dxa"/>
+          </w:tcPr>
+          <w:p>
+            <w:r>
+              <w:t>A2_2E1_E3     (1)</w:t>
+            </w:r>
+          </w:p>
+        </w:tc>
+        <w:tc>
+          <w:tcPr>
+            <w:tcW w:w="900" w:type="dxa"/>
+          </w:tcPr>
+          <w:p>
+            <w:r>
+              <w:t>‘b000</w:t>
+            </w:r>
+          </w:p>
+        </w:tc>
+        <w:tc>
+          <w:tcPr>
+            <w:tcW w:w="810" w:type="dxa"/>
+          </w:tcPr>
+          <w:p>
+            <w:r>
+              <w:t>‘b000</w:t>
+            </w:r>
+          </w:p>
+        </w:tc>
+        <w:tc>
+          <w:tcPr>
+            <w:tcW w:w="810" w:type="dxa"/>
+          </w:tcPr>
+          <w:p>
+            <w:pPr>
+              <w:rPr>
+                <w:color w:val="8EAADB" w:themeColor="accent1" w:themeTint="99"/>
+              </w:rPr>
+            </w:pPr>
+            <w:r>
+              <w:t>‘b01</w:t>
+            </w:r>
+          </w:p>
+        </w:tc>
+        <w:tc>
+          <w:tcPr>
+            <w:tcW w:w="810" w:type="dxa"/>
+          </w:tcPr>
+          <w:p>
+            <w:pPr>
+              <w:rPr>
+                <w:color w:val="8EAADB" w:themeColor="accent1" w:themeTint="99"/>
+              </w:rPr>
+            </w:pPr>
+            <w:r>
+              <w:t>‘b10</w:t>
+            </w:r>
+          </w:p>
+        </w:tc>
+        <w:tc>
+          <w:tcPr>
+            <w:tcW w:w="810" w:type="dxa"/>
+            <w:vMerge/>
+            <w:shd w:val="clear" w:color="auto" w:fill="C5E0B3" w:themeFill="accent6" w:themeFillTint="66"/>
+          </w:tcPr>
+          <w:p/>
+        </w:tc>
+      </w:tr>
+      <w:tr>
+        <w:tc>
+          <w:tcPr>
+            <w:tcW w:w="468" w:type="dxa"/>
+            <w:vMerge/>
+            <w:shd w:val="clear" w:color="auto" w:fill="A8D08D" w:themeFill="accent6" w:themeFillTint="99"/>
+          </w:tcPr>
+          <w:p/>
+        </w:tc>
+        <w:tc>
+          <w:tcPr>
+            <w:tcW w:w="1980" w:type="dxa"/>
+          </w:tcPr>
+          <w:p>
+            <w:r>
+              <w:t>A1_E2_2E3     (1)</w:t>
+            </w:r>
+          </w:p>
+        </w:tc>
+        <w:tc>
+          <w:tcPr>
+            <w:tcW w:w="810" w:type="dxa"/>
+          </w:tcPr>
+          <w:p>
+            <w:r>
+              <w:t>‘b011</w:t>
+            </w:r>
+          </w:p>
+        </w:tc>
+        <w:tc>
+          <w:tcPr>
+            <w:tcW w:w="810" w:type="dxa"/>
+          </w:tcPr>
+          <w:p>
+            <w:r>
+              <w:t>‘b001</w:t>
+            </w:r>
+          </w:p>
+        </w:tc>
+        <w:tc>
+          <w:tcPr>
+            <w:tcW w:w="1890" w:type="dxa"/>
+          </w:tcPr>
+          <w:p>
+            <w:r>
+              <w:rPr>
+                <w:color w:val="AEAAAA" w:themeColor="background2" w:themeShade="BF"/>
+              </w:rPr>
+              <w:t>A2_2E1_E3     (1)</w:t>
+            </w:r>
+          </w:p>
+        </w:tc>
+        <w:tc>
+          <w:tcPr>
+            <w:tcW w:w="900" w:type="dxa"/>
+          </w:tcPr>
+          <w:p>
+            <w:r>
+              <w:rPr>
+                <w:color w:val="AEAAAA" w:themeColor="background2" w:themeShade="BF"/>
+              </w:rPr>
+              <w:t>‘b000</w:t>
+            </w:r>
+          </w:p>
+        </w:tc>
+        <w:tc>
+          <w:tcPr>
+            <w:tcW w:w="810" w:type="dxa"/>
+          </w:tcPr>
+          <w:p>
+            <w:r>
+              <w:rPr>
+                <w:color w:val="AEAAAA" w:themeColor="background2" w:themeShade="BF"/>
+              </w:rPr>
+              <w:t>‘b000</w:t>
+            </w:r>
+          </w:p>
+        </w:tc>
+        <w:tc>
+          <w:tcPr>
+            <w:tcW w:w="810" w:type="dxa"/>
+          </w:tcPr>
+          <w:p>
+            <w:pPr>
+              <w:rPr>
+                <w:color w:val="8EAADB" w:themeColor="accent1" w:themeTint="99"/>
+              </w:rPr>
+            </w:pPr>
+            <w:r>
+              <w:t>‘b00</w:t>
+            </w:r>
+          </w:p>
+        </w:tc>
+        <w:tc>
+          <w:tcPr>
+            <w:tcW w:w="810" w:type="dxa"/>
+          </w:tcPr>
+          <w:p>
+            <w:pPr>
+              <w:rPr>
+                <w:color w:val="8EAADB" w:themeColor="accent1" w:themeTint="99"/>
+              </w:rPr>
+            </w:pPr>
+            <w:r>
+              <w:t>‘b10</w:t>
+            </w:r>
+          </w:p>
+        </w:tc>
+        <w:tc>
+          <w:tcPr>
+            <w:tcW w:w="810" w:type="dxa"/>
+            <w:vMerge/>
+            <w:shd w:val="clear" w:color="auto" w:fill="C5E0B3" w:themeFill="accent6" w:themeFillTint="66"/>
+          </w:tcPr>
+          <w:p/>
+        </w:tc>
+      </w:tr>
+      <w:tr>
+        <w:tc>
+          <w:tcPr>
+            <w:tcW w:w="468" w:type="dxa"/>
+            <w:vMerge/>
+            <w:shd w:val="clear" w:color="auto" w:fill="A8D08D" w:themeFill="accent6" w:themeFillTint="99"/>
+          </w:tcPr>
+          <w:p/>
+        </w:tc>
+        <w:tc>
+          <w:tcPr>
+            <w:tcW w:w="1980" w:type="dxa"/>
+          </w:tcPr>
+          <w:p>
+            <w:r>
+              <w:t>A1_E2              (2)</w:t>
+            </w:r>
+          </w:p>
+        </w:tc>
+        <w:tc>
+          <w:tcPr>
+            <w:tcW w:w="810" w:type="dxa"/>
+          </w:tcPr>
+          <w:p>
+            <w:r>
+              <w:t>’b000</w:t>
+            </w:r>
+          </w:p>
+        </w:tc>
+        <w:tc>
+          <w:tcPr>
+            <w:tcW w:w="810" w:type="dxa"/>
+          </w:tcPr>
+          <w:p>
+            <w:r>
+              <w:t>’b000</w:t>
+            </w:r>
+          </w:p>
+        </w:tc>
+        <w:tc>
+          <w:tcPr>
+            <w:tcW w:w="1890" w:type="dxa"/>
+          </w:tcPr>
+          <w:p>
+            <w:r>
+              <w:t>A2_2E2_E3     (2)</w:t>
+            </w:r>
+          </w:p>
+        </w:tc>
+        <w:tc>
+          <w:tcPr>
+            <w:tcW w:w="900" w:type="dxa"/>
+          </w:tcPr>
+          <w:p>
+            <w:r>
+              <w:t>‘b011</w:t>
+            </w:r>
+          </w:p>
+        </w:tc>
+        <w:tc>
+          <w:tcPr>
+            <w:tcW w:w="810" w:type="dxa"/>
+          </w:tcPr>
+          <w:p>
+            <w:r>
+              <w:t>‘b000</w:t>
+            </w:r>
+          </w:p>
+        </w:tc>
+        <w:tc>
+          <w:tcPr>
+            <w:tcW w:w="810" w:type="dxa"/>
+          </w:tcPr>
+          <w:p>
+            <w:pPr>
+              <w:rPr>
+                <w:color w:val="8EAADB" w:themeColor="accent1" w:themeTint="99"/>
+              </w:rPr>
+            </w:pPr>
+            <w:r>
+              <w:t>‘b01</w:t>
+            </w:r>
+          </w:p>
+        </w:tc>
+        <w:tc>
+          <w:tcPr>
+            <w:tcW w:w="810" w:type="dxa"/>
+          </w:tcPr>
+          <w:p>
+            <w:pPr>
+              <w:rPr>
+                <w:color w:val="8EAADB" w:themeColor="accent1" w:themeTint="99"/>
+              </w:rPr>
+            </w:pPr>
+            <w:r>
+              <w:t>‘b11</w:t>
+            </w:r>
+          </w:p>
+        </w:tc>
+        <w:tc>
+          <w:tcPr>
+            <w:tcW w:w="810" w:type="dxa"/>
+            <w:vMerge/>
+            <w:shd w:val="clear" w:color="auto" w:fill="C5E0B3" w:themeFill="accent6" w:themeFillTint="66"/>
+          </w:tcPr>
+          <w:p/>
+        </w:tc>
+      </w:tr>
+      <w:tr>
+        <w:tc>
+          <w:tcPr>
+            <w:tcW w:w="468" w:type="dxa"/>
+            <w:vMerge/>
+            <w:shd w:val="clear" w:color="auto" w:fill="A8D08D" w:themeFill="accent6" w:themeFillTint="99"/>
+          </w:tcPr>
+          <w:p/>
+        </w:tc>
+        <w:tc>
+          <w:tcPr>
+            <w:tcW w:w="1980" w:type="dxa"/>
+          </w:tcPr>
+          <w:p>
+            <w:r>
+              <w:t>A1_E2_2E4     (4)</w:t>
+            </w:r>
+          </w:p>
+        </w:tc>
+        <w:tc>
+          <w:tcPr>
+            <w:tcW w:w="810" w:type="dxa"/>
+          </w:tcPr>
+          <w:p>
+            <w:r>
+              <w:t>‘b011</w:t>
+            </w:r>
+          </w:p>
+        </w:tc>
+        <w:tc>
+          <w:tcPr>
+            <w:tcW w:w="810" w:type="dxa"/>
+          </w:tcPr>
+          <w:p>
+            <w:r>
+              <w:t>‘b011</w:t>
+            </w:r>
+          </w:p>
+        </w:tc>
+        <w:tc>
+          <w:tcPr>
+            <w:tcW w:w="1890" w:type="dxa"/>
+          </w:tcPr>
+          <w:p>
+            <w:r>
+              <w:t>A2_2E2_E4     (4)</w:t>
+            </w:r>
+          </w:p>
+        </w:tc>
+        <w:tc>
+          <w:tcPr>
+            <w:tcW w:w="900" w:type="dxa"/>
+          </w:tcPr>
+          <w:p>
+            <w:r>
+              <w:t>‘b011</w:t>
+            </w:r>
+          </w:p>
+        </w:tc>
+        <w:tc>
+          <w:tcPr>
+            <w:tcW w:w="810" w:type="dxa"/>
+          </w:tcPr>
+          <w:p>
+            <w:r>
+              <w:t>‘b011</w:t>
+            </w:r>
+          </w:p>
+        </w:tc>
+        <w:tc>
+          <w:tcPr>
+            <w:tcW w:w="810" w:type="dxa"/>
+          </w:tcPr>
+          <w:p>
+            <w:pPr>
+              <w:rPr>
+                <w:color w:val="8EAADB" w:themeColor="accent1" w:themeTint="99"/>
+              </w:rPr>
+            </w:pPr>
+            <w:r>
+              <w:t>‘b</w:t>
+            </w:r>
+            <w:r>
+              <w:t>01</w:t>
+            </w:r>
+          </w:p>
+        </w:tc>
+        <w:tc>
+          <w:tcPr>
+            <w:tcW w:w="810" w:type="dxa"/>
+          </w:tcPr>
+          <w:p>
+            <w:pPr>
+              <w:rPr>
+                <w:color w:val="8EAADB" w:themeColor="accent1" w:themeTint="99"/>
+              </w:rPr>
+            </w:pPr>
+            <w:r>
+              <w:t>‘b10</w:t>
+            </w:r>
+          </w:p>
+        </w:tc>
+        <w:tc>
+          <w:tcPr>
+            <w:tcW w:w="810" w:type="dxa"/>
+            <w:vMerge/>
+            <w:shd w:val="clear" w:color="auto" w:fill="C5E0B3" w:themeFill="accent6" w:themeFillTint="66"/>
+          </w:tcPr>
+          <w:p/>
+        </w:tc>
+      </w:tr>
+      <w:tr>
+        <w:tc>
+          <w:tcPr>
+            <w:tcW w:w="468" w:type="dxa"/>
+            <w:vMerge/>
+            <w:shd w:val="clear" w:color="auto" w:fill="A8D08D" w:themeFill="accent6" w:themeFillTint="99"/>
+          </w:tcPr>
+          <w:p/>
+        </w:tc>
+        <w:tc>
+          <w:tcPr>
+            <w:tcW w:w="1980" w:type="dxa"/>
+          </w:tcPr>
+          <w:p>
+            <w:r>
+              <w:t>A1_IDLE          (0)</w:t>
+            </w:r>
+          </w:p>
+        </w:tc>
+        <w:tc>
+          <w:tcPr>
+            <w:tcW w:w="810" w:type="dxa"/>
+          </w:tcPr>
+          <w:p>
+            <w:r>
+              <w:t>’b111</w:t>
+            </w:r>
+          </w:p>
+        </w:tc>
+        <w:tc>
+          <w:tcPr>
+            <w:tcW w:w="810" w:type="dxa"/>
+          </w:tcPr>
+          <w:p>
+            <w:r>
+              <w:t>’b111</w:t>
+            </w:r>
+          </w:p>
+        </w:tc>
+        <w:tc>
+          <w:tcPr>
+            <w:tcW w:w="1890" w:type="dxa"/>
+          </w:tcPr>
+          <w:p>
+            <w:r>
+              <w:t>A2_4E4_E2     (7)</w:t>
+            </w:r>
+          </w:p>
+        </w:tc>
+        <w:tc>
+          <w:tcPr>
+            <w:tcW w:w="900" w:type="dxa"/>
+          </w:tcPr>
+          <w:p>
+            <w:r>
+              <w:t>‘b010</w:t>
+            </w:r>
+          </w:p>
+        </w:tc>
+        <w:tc>
+          <w:tcPr>
+            <w:tcW w:w="810" w:type="dxa"/>
+          </w:tcPr>
+          <w:p>
+            <w:r>
+              <w:t>‘b010</w:t>
+            </w:r>
+          </w:p>
+        </w:tc>
+        <w:tc>
+          <w:tcPr>
+            <w:tcW w:w="810" w:type="dxa"/>
+          </w:tcPr>
+          <w:p>
+            <w:pPr>
+              <w:rPr>
+                <w:color w:val="8EAADB" w:themeColor="accent1" w:themeTint="99"/>
+              </w:rPr>
+            </w:pPr>
+            <w:r>
+              <w:t>‘b10</w:t>
+            </w:r>
+          </w:p>
+        </w:tc>
+        <w:tc>
+          <w:tcPr>
+            <w:tcW w:w="810" w:type="dxa"/>
+          </w:tcPr>
+          <w:p>
+            <w:pPr>
+              <w:rPr>
+                <w:color w:val="8EAADB" w:themeColor="accent1" w:themeTint="99"/>
+              </w:rPr>
+            </w:pPr>
+            <w:r>
+              <w:t>‘b00</w:t>
+            </w:r>
+          </w:p>
+        </w:tc>
+        <w:tc>
+          <w:tcPr>
+            <w:tcW w:w="810" w:type="dxa"/>
+            <w:vMerge/>
+            <w:shd w:val="clear" w:color="auto" w:fill="C5E0B3" w:themeFill="accent6" w:themeFillTint="66"/>
+          </w:tcPr>
+          <w:p/>
+        </w:tc>
+      </w:tr>
+      <w:tr>
+        <w:tc>
+          <w:tcPr>
+            <w:tcW w:w="468" w:type="dxa"/>
+            <w:vMerge/>
+            <w:shd w:val="clear" w:color="auto" w:fill="A8D08D" w:themeFill="accent6" w:themeFillTint="99"/>
+          </w:tcPr>
+          <w:p/>
+        </w:tc>
+        <w:tc>
+          <w:tcPr>
+            <w:tcW w:w="1980" w:type="dxa"/>
+          </w:tcPr>
+          <w:p>
+            <w:r>
+              <w:rPr>
+                <w:color w:val="AEAAAA" w:themeColor="background2" w:themeShade="BF"/>
+              </w:rPr>
+              <w:t>A1_IDLE          (0)</w:t>
+            </w:r>
+          </w:p>
+        </w:tc>
+        <w:tc>
+          <w:tcPr>
+            <w:tcW w:w="810" w:type="dxa"/>
+          </w:tcPr>
+          <w:p>
+            <w:r>
+              <w:rPr>
+                <w:color w:val="AEAAAA" w:themeColor="background2" w:themeShade="BF"/>
+              </w:rPr>
+              <w:t>’b111</w:t>
+            </w:r>
+          </w:p>
+        </w:tc>
+        <w:tc>
+          <w:tcPr>
+            <w:tcW w:w="810" w:type="dxa"/>
+          </w:tcPr>
+          <w:p>
+            <w:r>
+              <w:rPr>
+                <w:color w:val="AEAAAA" w:themeColor="background2" w:themeShade="BF"/>
+              </w:rPr>
+              <w:t>’b111</w:t>
+            </w:r>
+          </w:p>
+        </w:tc>
+        <w:tc>
+          <w:tcPr>
+            <w:tcW w:w="1890" w:type="dxa"/>
+          </w:tcPr>
+          <w:p>
+            <w:r>
+              <w:t>A2_IDLE          (0)</w:t>
+            </w:r>
+          </w:p>
+        </w:tc>
+        <w:tc>
+          <w:tcPr>
+            <w:tcW w:w="900" w:type="dxa"/>
+          </w:tcPr>
+          <w:p>
+            <w:r>
+              <w:t>‘b111</w:t>
+            </w:r>
+          </w:p>
+        </w:tc>
+        <w:tc>
+          <w:tcPr>
+            <w:tcW w:w="810" w:type="dxa"/>
+          </w:tcPr>
+          <w:p>
+            <w:r>
+              <w:t>‘b111</w:t>
+            </w:r>
+          </w:p>
+        </w:tc>
+        <w:tc>
+          <w:tcPr>
+            <w:tcW w:w="810" w:type="dxa"/>
+          </w:tcPr>
+          <w:p>
+            <w:pPr>
+              <w:rPr>
+                <w:color w:val="A8D08D" w:themeColor="accent6" w:themeTint="99"/>
+              </w:rPr>
+            </w:pPr>
+            <w:r>
+              <w:rPr>
+                <w:color w:val="A8D08D" w:themeColor="accent6" w:themeTint="99"/>
+              </w:rPr>
+              <w:t>‘b</w:t>
+            </w:r>
+            <w:r>
+              <w:rPr>
+                <w:color w:val="A8D08D" w:themeColor="accent6" w:themeTint="99"/>
+              </w:rPr>
+              <w:t>1</w:t>
+            </w:r>
+            <w:r>
+              <w:rPr>
+                <w:color w:val="A8D08D" w:themeColor="accent6" w:themeTint="99"/>
+              </w:rPr>
+              <w:t>0</w:t>
+            </w:r>
+          </w:p>
+        </w:tc>
+        <w:tc>
+          <w:tcPr>
+            <w:tcW w:w="810" w:type="dxa"/>
+          </w:tcPr>
+          <w:p>
+            <w:pPr>
+              <w:rPr>
+                <w:color w:val="A8D08D" w:themeColor="accent6" w:themeTint="99"/>
+              </w:rPr>
+            </w:pPr>
+            <w:r>
+              <w:rPr>
+                <w:color w:val="A8D08D" w:themeColor="accent6" w:themeTint="99"/>
+              </w:rPr>
+              <w:t>‘b00</w:t>
+            </w:r>
+          </w:p>
+        </w:tc>
+        <w:tc>
+          <w:tcPr>
+            <w:tcW w:w="810" w:type="dxa"/>
+            <w:vMerge/>
+            <w:shd w:val="clear" w:color="auto" w:fill="C5E0B3" w:themeFill="accent6" w:themeFillTint="66"/>
+          </w:tcPr>
+          <w:p>
+            <w:pPr>
+              <w:rPr>
+                <w:color w:val="A8D08D" w:themeColor="accent6" w:themeTint="99"/>
+              </w:rPr>
+            </w:pPr>
+          </w:p>
+        </w:tc>
+      </w:tr>
+      <w:tr>
+        <w:tc>
+          <w:tcPr>
+            <w:tcW w:w="468" w:type="dxa"/>
+            <w:vMerge w:val="restart"/>
+            <w:shd w:val="clear" w:color="auto" w:fill="A8D08D" w:themeFill="accent6" w:themeFillTint="99"/>
+            <w:textDirection w:val="btLr"/>
+          </w:tcPr>
+          <w:p>
+            <w:pPr>
+              <w:ind w:left="113" w:right="113"/>
+              <w:jc w:val="center"/>
+            </w:pPr>
+            <w:r>
+              <w:t>Shift 2</w:t>
+            </w:r>
+          </w:p>
+        </w:tc>
+        <w:tc>
+          <w:tcPr>
+            <w:tcW w:w="9630" w:type="dxa"/>
+            <w:gridSpan w:val="9"/>
+            <w:shd w:val="clear" w:color="auto" w:fill="A8D08D" w:themeFill="accent6" w:themeFillTint="99"/>
+          </w:tcPr>
+          <w:p>
+            <w:pPr>
+              <w:rPr>
+                <w:color w:val="385623" w:themeColor="accent6" w:themeShade="80"/>
+              </w:rPr>
+            </w:pPr>
+          </w:p>
+        </w:tc>
+      </w:tr>
+      <w:tr>
+        <w:tc>
+          <w:tcPr>
+            <w:tcW w:w="468" w:type="dxa"/>
+            <w:vMerge/>
+            <w:shd w:val="clear" w:color="auto" w:fill="A8D08D" w:themeFill="accent6" w:themeFillTint="99"/>
+            <w:textDirection w:val="btLr"/>
+          </w:tcPr>
+          <w:p>
+            <w:pPr>
+              <w:ind w:left="113" w:right="113"/>
+              <w:jc w:val="center"/>
+            </w:pPr>
+          </w:p>
+        </w:tc>
+        <w:tc>
+          <w:tcPr>
+            <w:tcW w:w="3600" w:type="dxa"/>
+            <w:gridSpan w:val="3"/>
+            <w:shd w:val="clear" w:color="auto" w:fill="C5E0B3" w:themeFill="accent6" w:themeFillTint="66"/>
+          </w:tcPr>
+          <w:p>
+            <w:pPr>
+              <w:rPr>
+                <w:b/>
+                <w:bCs/>
+                <w:color w:val="000000" w:themeColor="text1"/>
+              </w:rPr>
+            </w:pPr>
+            <w:r>
+              <w:rPr>
+                <w:b/>
+                <w:bCs/>
+                <w:color w:val="000000" w:themeColor="text1"/>
+              </w:rPr>
+              <w:t>Adder 1</w:t>
+            </w:r>
+          </w:p>
+        </w:tc>
+        <w:tc>
+          <w:tcPr>
+            <w:tcW w:w="3600" w:type="dxa"/>
+            <w:gridSpan w:val="3"/>
+            <w:shd w:val="clear" w:color="auto" w:fill="C5E0B3" w:themeFill="accent6" w:themeFillTint="66"/>
+          </w:tcPr>
+          <w:p>
+            <w:pPr>
+              <w:rPr>
+                <w:b/>
+                <w:bCs/>
+              </w:rPr>
+            </w:pPr>
+            <w:r>
+              <w:rPr>
+                <w:b/>
+                <w:bCs/>
+              </w:rPr>
+              <w:t xml:space="preserve">Adder 2 </w:t>
+            </w:r>
+          </w:p>
+        </w:tc>
+        <w:tc>
+          <w:tcPr>
+            <w:tcW w:w="1620" w:type="dxa"/>
+            <w:gridSpan w:val="2"/>
+            <w:shd w:val="clear" w:color="auto" w:fill="C5E0B3" w:themeFill="accent6" w:themeFillTint="66"/>
+          </w:tcPr>
+          <w:p>
+            <w:pPr>
+              <w:rPr>
+                <w:b/>
+                <w:bCs/>
+                <w:color w:val="000000" w:themeColor="text1"/>
+              </w:rPr>
+            </w:pPr>
+            <w:r>
+              <w:rPr>
+                <w:b/>
+                <w:bCs/>
+                <w:color w:val="000000" w:themeColor="text1"/>
+              </w:rPr>
+              <w:t>Output muxes</w:t>
+            </w:r>
+          </w:p>
+        </w:tc>
+        <w:tc>
+          <w:tcPr>
+            <w:tcW w:w="810" w:type="dxa"/>
+            <w:shd w:val="clear" w:color="auto" w:fill="C5E0B3" w:themeFill="accent6" w:themeFillTint="66"/>
+          </w:tcPr>
+          <w:p>
+            <w:pPr>
+              <w:jc w:val="center"/>
+              <w:rPr>
+                <w:b/>
+                <w:bCs/>
+                <w:color w:val="000000" w:themeColor="text1"/>
+              </w:rPr>
+            </w:pPr>
+            <w:r>
+              <w:rPr>
+                <w:b/>
+                <w:bCs/>
+                <w:color w:val="000000" w:themeColor="text1"/>
+              </w:rPr>
+              <w:t>Notes</w:t>
+            </w:r>
+          </w:p>
+        </w:tc>
+      </w:tr>
+      <w:tr>
+        <w:tc>
+          <w:tcPr>
+            <w:tcW w:w="468" w:type="dxa"/>
+            <w:vMerge/>
+            <w:shd w:val="clear" w:color="auto" w:fill="A8D08D" w:themeFill="accent6" w:themeFillTint="99"/>
+          </w:tcPr>
+          <w:p/>
+        </w:tc>
+        <w:tc>
+          <w:tcPr>
+            <w:tcW w:w="1980" w:type="dxa"/>
+            <w:shd w:val="clear" w:color="auto" w:fill="E2EFD9" w:themeFill="accent6" w:themeFillTint="33"/>
+          </w:tcPr>
+          <w:p>
+            <w:pPr>
+              <w:rPr>
+                <w:color w:val="AEAAAA" w:themeColor="background2" w:themeShade="BF"/>
+              </w:rPr>
+            </w:pPr>
+            <w:r>
+              <w:t>State1</w:t>
+            </w:r>
+          </w:p>
+        </w:tc>
+        <w:tc>
+          <w:tcPr>
+            <w:tcW w:w="810" w:type="dxa"/>
+            <w:shd w:val="clear" w:color="auto" w:fill="E2EFD9" w:themeFill="accent6" w:themeFillTint="33"/>
+          </w:tcPr>
+          <w:p>
+            <w:pPr>
+              <w:rPr>
+                <w:color w:val="AEAAAA" w:themeColor="background2" w:themeShade="BF"/>
+              </w:rPr>
+            </w:pPr>
+            <w:r>
+              <w:t>S1a</w:t>
+            </w:r>
+          </w:p>
+        </w:tc>
+        <w:tc>
+          <w:tcPr>
+            <w:tcW w:w="810" w:type="dxa"/>
+            <w:shd w:val="clear" w:color="auto" w:fill="E2EFD9" w:themeFill="accent6" w:themeFillTint="33"/>
+          </w:tcPr>
+          <w:p>
+            <w:pPr>
+              <w:rPr>
+                <w:color w:val="AEAAAA" w:themeColor="background2" w:themeShade="BF"/>
+              </w:rPr>
+            </w:pPr>
+            <w:r>
+              <w:t>S1b</w:t>
+            </w:r>
+          </w:p>
+        </w:tc>
+        <w:tc>
+          <w:tcPr>
+            <w:tcW w:w="1890" w:type="dxa"/>
+            <w:shd w:val="clear" w:color="auto" w:fill="E2EFD9" w:themeFill="accent6" w:themeFillTint="33"/>
+          </w:tcPr>
+          <w:p>
+            <w:r>
+              <w:t>State2</w:t>
+            </w:r>
+          </w:p>
+        </w:tc>
+        <w:tc>
+          <w:tcPr>
+            <w:tcW w:w="900" w:type="dxa"/>
+            <w:shd w:val="clear" w:color="auto" w:fill="E2EFD9" w:themeFill="accent6" w:themeFillTint="33"/>
+          </w:tcPr>
+          <w:p>
+            <w:r>
+              <w:t>S2a</w:t>
+            </w:r>
+          </w:p>
+        </w:tc>
+        <w:tc>
+          <w:tcPr>
+            <w:tcW w:w="810" w:type="dxa"/>
+            <w:shd w:val="clear" w:color="auto" w:fill="E2EFD9" w:themeFill="accent6" w:themeFillTint="33"/>
+          </w:tcPr>
+          <w:p>
+            <w:r>
+              <w:t>S2b</w:t>
+            </w:r>
+          </w:p>
+        </w:tc>
+        <w:tc>
+          <w:tcPr>
+            <w:tcW w:w="810" w:type="dxa"/>
+            <w:shd w:val="clear" w:color="auto" w:fill="E2EFD9" w:themeFill="accent6" w:themeFillTint="33"/>
+          </w:tcPr>
+          <w:p>
+            <w:pPr>
+              <w:rPr>
+                <w:color w:val="8EAADB" w:themeColor="accent1" w:themeTint="99"/>
+              </w:rPr>
+            </w:pPr>
+            <w:r>
+              <w:t>S_h1</w:t>
+            </w:r>
+          </w:p>
+        </w:tc>
+        <w:tc>
+          <w:tcPr>
+            <w:tcW w:w="810" w:type="dxa"/>
+            <w:shd w:val="clear" w:color="auto" w:fill="E2EFD9" w:themeFill="accent6" w:themeFillTint="33"/>
+          </w:tcPr>
+          <w:p>
+            <w:pPr>
+              <w:rPr>
+                <w:color w:val="8EAADB" w:themeColor="accent1" w:themeTint="99"/>
+              </w:rPr>
+            </w:pPr>
+            <w:r>
+              <w:t>S_h2</w:t>
+            </w:r>
+          </w:p>
+        </w:tc>
+        <w:tc>
+          <w:tcPr>
+            <w:tcW w:w="810" w:type="dxa"/>
+            <w:vMerge w:val="restart"/>
+            <w:shd w:val="clear" w:color="auto" w:fill="C5E0B3" w:themeFill="accent6" w:themeFillTint="66"/>
+            <w:textDirection w:val="btLr"/>
+          </w:tcPr>
+          <w:p>
+            <w:pPr>
+              <w:ind w:left="113" w:right="113"/>
+              <w:jc w:val="center"/>
+            </w:pPr>
+            <w:r>
+              <w:t>Start @ adder2, cond:E3_ready</w:t>
+            </w:r>
+          </w:p>
+          <w:p>
+            <w:pPr>
+              <w:ind w:left="113" w:right="113"/>
+              <w:jc w:val="center"/>
+            </w:pPr>
+            <w:r>
+              <w:t>Adder1 starts 1 clk after</w:t>
+            </w:r>
+          </w:p>
+          <w:p>
+            <w:pPr>
+              <w:ind w:left="113" w:right="113"/>
+              <w:jc w:val="center"/>
+            </w:pPr>
+          </w:p>
+          <w:p>
+            <w:pPr>
+              <w:ind w:left="113" w:right="113"/>
+            </w:pPr>
+          </w:p>
+        </w:tc>
+      </w:tr>
+      <w:tr>
+        <w:tc>
+          <w:tcPr>
+            <w:tcW w:w="468" w:type="dxa"/>
+            <w:vMerge/>
+            <w:shd w:val="clear" w:color="auto" w:fill="A8D08D" w:themeFill="accent6" w:themeFillTint="99"/>
+          </w:tcPr>
+          <w:p/>
+        </w:tc>
+        <w:tc>
+          <w:tcPr>
+            <w:tcW w:w="1980" w:type="dxa"/>
+          </w:tcPr>
+          <w:p>
+            <w:pPr>
+              <w:rPr>
+                <w:color w:val="AEAAAA" w:themeColor="background2" w:themeShade="BF"/>
+              </w:rPr>
+            </w:pPr>
+            <w:r>
+              <w:t>A1_IDLE          (0)</w:t>
+            </w:r>
+          </w:p>
+        </w:tc>
+        <w:tc>
+          <w:tcPr>
+            <w:tcW w:w="810" w:type="dxa"/>
+          </w:tcPr>
+          <w:p>
+            <w:pPr>
+              <w:rPr>
+                <w:color w:val="AEAAAA" w:themeColor="background2" w:themeShade="BF"/>
+              </w:rPr>
+            </w:pPr>
+            <w:r>
+              <w:t>’b111</w:t>
+            </w:r>
+          </w:p>
+        </w:tc>
+        <w:tc>
+          <w:tcPr>
+            <w:tcW w:w="810" w:type="dxa"/>
+          </w:tcPr>
+          <w:p>
+            <w:pPr>
+              <w:rPr>
+                <w:color w:val="AEAAAA" w:themeColor="background2" w:themeShade="BF"/>
+              </w:rPr>
+            </w:pPr>
+            <w:r>
+              <w:t>’b111</w:t>
+            </w:r>
+          </w:p>
+        </w:tc>
+        <w:tc>
+          <w:tcPr>
+            <w:tcW w:w="1890" w:type="dxa"/>
+          </w:tcPr>
+          <w:p>
+            <w:r>
+              <w:t>A2_IDLE          (0)</w:t>
+            </w:r>
+          </w:p>
+        </w:tc>
+        <w:tc>
+          <w:tcPr>
+            <w:tcW w:w="900" w:type="dxa"/>
+          </w:tcPr>
+          <w:p>
+            <w:r>
+              <w:t>‘b111</w:t>
+            </w:r>
+          </w:p>
+        </w:tc>
+        <w:tc>
+          <w:tcPr>
+            <w:tcW w:w="810" w:type="dxa"/>
+          </w:tcPr>
+          <w:p>
+            <w:r>
+              <w:t>‘b111</w:t>
+            </w:r>
+          </w:p>
+        </w:tc>
+        <w:tc>
+          <w:tcPr>
+            <w:tcW w:w="810" w:type="dxa"/>
+          </w:tcPr>
+          <w:p>
+            <w:pPr>
+              <w:rPr>
+                <w:color w:val="A8D08D" w:themeColor="accent6" w:themeTint="99"/>
+              </w:rPr>
+            </w:pPr>
+            <w:r>
+              <w:rPr>
+                <w:color w:val="A8D08D" w:themeColor="accent6" w:themeTint="99"/>
+              </w:rPr>
+              <w:t>‘b00</w:t>
+            </w:r>
+          </w:p>
+        </w:tc>
+        <w:tc>
+          <w:tcPr>
+            <w:tcW w:w="810" w:type="dxa"/>
+          </w:tcPr>
+          <w:p>
+            <w:pPr>
+              <w:rPr>
+                <w:color w:val="A8D08D" w:themeColor="accent6" w:themeTint="99"/>
+              </w:rPr>
+            </w:pPr>
+            <w:r>
+              <w:rPr>
+                <w:color w:val="A8D08D" w:themeColor="accent6" w:themeTint="99"/>
+              </w:rPr>
+              <w:t>‘b00</w:t>
+            </w:r>
+          </w:p>
+        </w:tc>
+        <w:tc>
+          <w:tcPr>
+            <w:tcW w:w="810" w:type="dxa"/>
+            <w:vMerge/>
+            <w:shd w:val="clear" w:color="auto" w:fill="C5E0B3" w:themeFill="accent6" w:themeFillTint="66"/>
+          </w:tcPr>
+          <w:p>
+            <w:pPr>
+              <w:rPr>
+                <w:color w:val="A8D08D" w:themeColor="accent6" w:themeTint="99"/>
+              </w:rPr>
+            </w:pPr>
+          </w:p>
+        </w:tc>
+      </w:tr>
+      <w:tr>
+        <w:tc>
+          <w:tcPr>
+            <w:tcW w:w="468" w:type="dxa"/>
+            <w:vMerge/>
+            <w:shd w:val="clear" w:color="auto" w:fill="A8D08D" w:themeFill="accent6" w:themeFillTint="99"/>
+          </w:tcPr>
+          <w:p/>
+        </w:tc>
+        <w:tc>
+          <w:tcPr>
+            <w:tcW w:w="1980" w:type="dxa"/>
+          </w:tcPr>
+          <w:p>
+            <w:pPr>
+              <w:rPr>
+                <w:color w:val="AEAAAA" w:themeColor="background2" w:themeShade="BF"/>
+              </w:rPr>
+            </w:pPr>
+            <w:r>
+              <w:rPr>
+                <w:color w:val="AEAAAA" w:themeColor="background2" w:themeShade="BF"/>
+              </w:rPr>
+              <w:t>A1_IDLE          (0)</w:t>
+            </w:r>
+          </w:p>
+        </w:tc>
+        <w:tc>
+          <w:tcPr>
+            <w:tcW w:w="810" w:type="dxa"/>
+          </w:tcPr>
+          <w:p>
+            <w:pPr>
+              <w:rPr>
+                <w:color w:val="AEAAAA" w:themeColor="background2" w:themeShade="BF"/>
+              </w:rPr>
+            </w:pPr>
+            <w:r>
+              <w:rPr>
+                <w:color w:val="AEAAAA" w:themeColor="background2" w:themeShade="BF"/>
+              </w:rPr>
+              <w:t>’b111</w:t>
+            </w:r>
+          </w:p>
+        </w:tc>
+        <w:tc>
+          <w:tcPr>
+            <w:tcW w:w="810" w:type="dxa"/>
+          </w:tcPr>
+          <w:p>
+            <w:pPr>
+              <w:rPr>
+                <w:color w:val="AEAAAA" w:themeColor="background2" w:themeShade="BF"/>
+              </w:rPr>
+            </w:pPr>
+            <w:r>
+              <w:rPr>
+                <w:color w:val="AEAAAA" w:themeColor="background2" w:themeShade="BF"/>
+              </w:rPr>
+              <w:t>’b111</w:t>
+            </w:r>
+          </w:p>
+        </w:tc>
+        <w:tc>
+          <w:tcPr>
+            <w:tcW w:w="1890" w:type="dxa"/>
+          </w:tcPr>
+          <w:p>
+            <w:r>
+              <w:t>A2_5E1           (11)</w:t>
+            </w:r>
+          </w:p>
+        </w:tc>
+        <w:tc>
+          <w:tcPr>
+            <w:tcW w:w="900" w:type="dxa"/>
+          </w:tcPr>
+          <w:p>
+            <w:r>
+              <w:t>‘b001</w:t>
+            </w:r>
+          </w:p>
+        </w:tc>
+        <w:tc>
+          <w:tcPr>
+            <w:tcW w:w="810" w:type="dxa"/>
+          </w:tcPr>
+          <w:p>
+            <w:r>
+              <w:t>‘b100</w:t>
+            </w:r>
+          </w:p>
+        </w:tc>
+        <w:tc>
+          <w:tcPr>
+            <w:tcW w:w="810" w:type="dxa"/>
+          </w:tcPr>
+          <w:p>
+            <w:pPr>
+              <w:rPr>
+                <w:color w:val="A8D08D" w:themeColor="accent6" w:themeTint="99"/>
+              </w:rPr>
+            </w:pPr>
+            <w:r>
+              <w:rPr>
+                <w:color w:val="A8D08D" w:themeColor="accent6" w:themeTint="99"/>
+              </w:rPr>
+              <w:t>‘b00</w:t>
+            </w:r>
+          </w:p>
+        </w:tc>
+        <w:tc>
+          <w:tcPr>
+            <w:tcW w:w="810" w:type="dxa"/>
+          </w:tcPr>
+          <w:p>
+            <w:pPr>
+              <w:rPr>
+                <w:color w:val="A8D08D" w:themeColor="accent6" w:themeTint="99"/>
+              </w:rPr>
+            </w:pPr>
+            <w:r>
+              <w:rPr>
+                <w:color w:val="A8D08D" w:themeColor="accent6" w:themeTint="99"/>
+              </w:rPr>
+              <w:t>‘b00</w:t>
+            </w:r>
+          </w:p>
+        </w:tc>
+        <w:tc>
+          <w:tcPr>
+            <w:tcW w:w="810" w:type="dxa"/>
+            <w:vMerge/>
+            <w:shd w:val="clear" w:color="auto" w:fill="C5E0B3" w:themeFill="accent6" w:themeFillTint="66"/>
+          </w:tcPr>
+          <w:p>
+            <w:pPr>
+              <w:rPr>
+                <w:color w:val="A8D08D" w:themeColor="accent6" w:themeTint="99"/>
+              </w:rPr>
+            </w:pPr>
+          </w:p>
+        </w:tc>
+      </w:tr>
+      <w:tr>
+        <w:tc>
+          <w:tcPr>
+            <w:tcW w:w="468" w:type="dxa"/>
+            <w:vMerge/>
+            <w:shd w:val="clear" w:color="auto" w:fill="A8D08D" w:themeFill="accent6" w:themeFillTint="99"/>
+          </w:tcPr>
+          <w:p/>
+        </w:tc>
+        <w:tc>
+          <w:tcPr>
+            <w:tcW w:w="1980" w:type="dxa"/>
+          </w:tcPr>
+          <w:p>
+            <w:pPr>
+              <w:rPr>
+                <w:color w:val="AEAAAA" w:themeColor="background2" w:themeShade="BF"/>
+              </w:rPr>
+            </w:pPr>
+            <w:r>
+              <w:t>A1_2E3           (12)</w:t>
+            </w:r>
+          </w:p>
+        </w:tc>
+        <w:tc>
+          <w:tcPr>
+            <w:tcW w:w="810" w:type="dxa"/>
+          </w:tcPr>
+          <w:p>
+            <w:pPr>
+              <w:rPr>
+                <w:color w:val="AEAAAA" w:themeColor="background2" w:themeShade="BF"/>
+              </w:rPr>
+            </w:pPr>
+            <w:r>
+              <w:t>‘b100</w:t>
+            </w:r>
+          </w:p>
+        </w:tc>
+        <w:tc>
+          <w:tcPr>
+            <w:tcW w:w="810" w:type="dxa"/>
+          </w:tcPr>
+          <w:p>
+            <w:pPr>
+              <w:rPr>
+                <w:color w:val="AEAAAA" w:themeColor="background2" w:themeShade="BF"/>
+              </w:rPr>
+            </w:pPr>
+            <w:r>
+              <w:t>‘b000</w:t>
+            </w:r>
+          </w:p>
+        </w:tc>
+        <w:tc>
+          <w:tcPr>
+            <w:tcW w:w="1890" w:type="dxa"/>
+          </w:tcPr>
+          <w:p>
+            <w:r>
+              <w:t>A2_E3              (8)</w:t>
+            </w:r>
+          </w:p>
+        </w:tc>
+        <w:tc>
+          <w:tcPr>
+            <w:tcW w:w="900" w:type="dxa"/>
+          </w:tcPr>
+          <w:p>
+            <w:r>
+              <w:t>‘b110</w:t>
+            </w:r>
+          </w:p>
+        </w:tc>
+        <w:tc>
+          <w:tcPr>
+            <w:tcW w:w="810" w:type="dxa"/>
+          </w:tcPr>
+          <w:p>
+            <w:r>
+              <w:t>‘b110</w:t>
+            </w:r>
+          </w:p>
+        </w:tc>
+        <w:tc>
+          <w:tcPr>
+            <w:tcW w:w="810" w:type="dxa"/>
+          </w:tcPr>
+          <w:p>
+            <w:pPr>
+              <w:rPr>
+                <w:color w:val="A8D08D" w:themeColor="accent6" w:themeTint="99"/>
+              </w:rPr>
+            </w:pPr>
+            <w:r>
+              <w:rPr>
+                <w:color w:val="A8D08D" w:themeColor="accent6" w:themeTint="99"/>
+              </w:rPr>
+              <w:t>‘b00</w:t>
+            </w:r>
+          </w:p>
+        </w:tc>
+        <w:tc>
+          <w:tcPr>
+            <w:tcW w:w="810" w:type="dxa"/>
+          </w:tcPr>
+          <w:p>
+            <w:pPr>
+              <w:rPr>
+                <w:color w:val="A8D08D" w:themeColor="accent6" w:themeTint="99"/>
+              </w:rPr>
+            </w:pPr>
+            <w:r>
+              <w:rPr>
+                <w:color w:val="A8D08D" w:themeColor="accent6" w:themeTint="99"/>
+              </w:rPr>
+              <w:t>‘b00</w:t>
+            </w:r>
+          </w:p>
+        </w:tc>
+        <w:tc>
+          <w:tcPr>
+            <w:tcW w:w="810" w:type="dxa"/>
+            <w:vMerge/>
+            <w:shd w:val="clear" w:color="auto" w:fill="C5E0B3" w:themeFill="accent6" w:themeFillTint="66"/>
+          </w:tcPr>
+          <w:p>
+            <w:pPr>
+              <w:rPr>
+                <w:color w:val="A8D08D" w:themeColor="accent6" w:themeTint="99"/>
+              </w:rPr>
+            </w:pPr>
+          </w:p>
+        </w:tc>
+      </w:tr>
+      <w:tr>
+        <w:tc>
+          <w:tcPr>
+            <w:tcW w:w="468" w:type="dxa"/>
+            <w:vMerge/>
+            <w:shd w:val="clear" w:color="auto" w:fill="A8D08D" w:themeFill="accent6" w:themeFillTint="99"/>
+          </w:tcPr>
+          <w:p/>
+        </w:tc>
+        <w:tc>
+          <w:tcPr>
+            <w:tcW w:w="1980" w:type="dxa"/>
+          </w:tcPr>
+          <w:p>
+            <w:pPr>
+              <w:rPr>
+                <w:color w:val="AEAAAA" w:themeColor="background2" w:themeShade="BF"/>
+              </w:rPr>
+            </w:pPr>
+            <w:r>
+              <w:t>A1_5E1_2E3  (14)</w:t>
+            </w:r>
+          </w:p>
+        </w:tc>
+        <w:tc>
+          <w:tcPr>
+            <w:tcW w:w="810" w:type="dxa"/>
+          </w:tcPr>
+          <w:p>
+            <w:pPr>
+              <w:rPr>
+                <w:color w:val="AEAAAA" w:themeColor="background2" w:themeShade="BF"/>
+              </w:rPr>
+            </w:pPr>
+            <w:r>
+              <w:t>‘b101</w:t>
+            </w:r>
+          </w:p>
+        </w:tc>
+        <w:tc>
+          <w:tcPr>
+            <w:tcW w:w="810" w:type="dxa"/>
+          </w:tcPr>
+          <w:p>
+            <w:pPr>
+              <w:rPr>
+                <w:color w:val="AEAAAA" w:themeColor="background2" w:themeShade="BF"/>
+              </w:rPr>
+            </w:pPr>
+            <w:r>
+              <w:t>‘b100</w:t>
+            </w:r>
+          </w:p>
+        </w:tc>
+        <w:tc>
+          <w:tcPr>
+            <w:tcW w:w="1890" w:type="dxa"/>
+          </w:tcPr>
+          <w:p>
+            <w:r>
+              <w:t>A2_4E1_E3    (10)</w:t>
+            </w:r>
+          </w:p>
+        </w:tc>
+        <w:tc>
+          <w:tcPr>
+            <w:tcW w:w="900" w:type="dxa"/>
+          </w:tcPr>
+          <w:p>
+            <w:r>
+              <w:t>‘b100</w:t>
+            </w:r>
+          </w:p>
+        </w:tc>
+        <w:tc>
+          <w:tcPr>
+            <w:tcW w:w="810" w:type="dxa"/>
+          </w:tcPr>
+          <w:p>
+            <w:r>
+              <w:t>‘b100</w:t>
+            </w:r>
+          </w:p>
+        </w:tc>
+        <w:tc>
+          <w:tcPr>
+            <w:tcW w:w="810" w:type="dxa"/>
+          </w:tcPr>
+          <w:p>
+            <w:pPr>
+              <w:rPr>
+                <w:color w:val="8EAADB" w:themeColor="accent1" w:themeTint="99"/>
+              </w:rPr>
+            </w:pPr>
+            <w:r>
+              <w:t>‘b11</w:t>
+            </w:r>
+          </w:p>
+        </w:tc>
+        <w:tc>
+          <w:tcPr>
+            <w:tcW w:w="810" w:type="dxa"/>
+          </w:tcPr>
+          <w:p>
+            <w:pPr>
+              <w:rPr>
+                <w:color w:val="8EAADB" w:themeColor="accent1" w:themeTint="99"/>
+              </w:rPr>
+            </w:pPr>
+            <w:r>
+              <w:t>‘b00</w:t>
+            </w:r>
+          </w:p>
+        </w:tc>
+        <w:tc>
+          <w:tcPr>
+            <w:tcW w:w="810" w:type="dxa"/>
+            <w:vMerge/>
+            <w:shd w:val="clear" w:color="auto" w:fill="C5E0B3" w:themeFill="accent6" w:themeFillTint="66"/>
+          </w:tcPr>
+          <w:p/>
+        </w:tc>
+      </w:tr>
+      <w:tr>
+        <w:tc>
+          <w:tcPr>
+            <w:tcW w:w="468" w:type="dxa"/>
+            <w:vMerge/>
+            <w:shd w:val="clear" w:color="auto" w:fill="A8D08D" w:themeFill="accent6" w:themeFillTint="99"/>
+          </w:tcPr>
+          <w:p/>
+        </w:tc>
+        <w:tc>
+          <w:tcPr>
+            <w:tcW w:w="1980" w:type="dxa"/>
+          </w:tcPr>
+          <w:p>
+            <w:pPr>
+              <w:rPr>
+                <w:color w:val="AEAAAA" w:themeColor="background2" w:themeShade="BF"/>
+              </w:rPr>
+            </w:pPr>
+            <w:r>
+              <w:rPr>
+                <w:color w:val="AEAAAA" w:themeColor="background2" w:themeShade="BF"/>
+              </w:rPr>
+              <w:t>A1_5E1_2E3  (14)</w:t>
+            </w:r>
+          </w:p>
+        </w:tc>
+        <w:tc>
+          <w:tcPr>
+            <w:tcW w:w="810" w:type="dxa"/>
+          </w:tcPr>
+          <w:p>
+            <w:pPr>
+              <w:rPr>
+                <w:color w:val="AEAAAA" w:themeColor="background2" w:themeShade="BF"/>
+              </w:rPr>
+            </w:pPr>
+            <w:r>
+              <w:rPr>
+                <w:color w:val="AEAAAA" w:themeColor="background2" w:themeShade="BF"/>
+              </w:rPr>
+              <w:t>‘b101</w:t>
+            </w:r>
+          </w:p>
+        </w:tc>
+        <w:tc>
+          <w:tcPr>
+            <w:tcW w:w="810" w:type="dxa"/>
+          </w:tcPr>
+          <w:p>
+            <w:pPr>
+              <w:rPr>
+                <w:color w:val="AEAAAA" w:themeColor="background2" w:themeShade="BF"/>
+              </w:rPr>
+            </w:pPr>
+            <w:r>
+              <w:rPr>
+                <w:color w:val="AEAAAA" w:themeColor="background2" w:themeShade="BF"/>
+              </w:rPr>
+              <w:t>‘b100</w:t>
+            </w:r>
+          </w:p>
+        </w:tc>
+        <w:tc>
+          <w:tcPr>
+            <w:tcW w:w="1890" w:type="dxa"/>
+          </w:tcPr>
+          <w:p>
+            <w:r>
+              <w:t>A2_2E1_E3     (1)</w:t>
+            </w:r>
+          </w:p>
+        </w:tc>
+        <w:tc>
+          <w:tcPr>
+            <w:tcW w:w="900" w:type="dxa"/>
+          </w:tcPr>
+          <w:p>
+            <w:r>
+              <w:t>‘b000</w:t>
+            </w:r>
+          </w:p>
+        </w:tc>
+        <w:tc>
+          <w:tcPr>
+            <w:tcW w:w="810" w:type="dxa"/>
+          </w:tcPr>
+          <w:p>
+            <w:r>
+              <w:t>‘b000</w:t>
+            </w:r>
+          </w:p>
+        </w:tc>
+        <w:tc>
+          <w:tcPr>
+            <w:tcW w:w="810" w:type="dxa"/>
+          </w:tcPr>
+          <w:p>
+            <w:pPr>
+              <w:rPr>
+                <w:color w:val="8EAADB" w:themeColor="accent1" w:themeTint="99"/>
+              </w:rPr>
+            </w:pPr>
+            <w:r>
+              <w:t>‘b00</w:t>
+            </w:r>
+          </w:p>
+        </w:tc>
+        <w:tc>
+          <w:tcPr>
+            <w:tcW w:w="810" w:type="dxa"/>
+          </w:tcPr>
+          <w:p>
+            <w:pPr>
+              <w:rPr>
+                <w:color w:val="8EAADB" w:themeColor="accent1" w:themeTint="99"/>
+              </w:rPr>
+            </w:pPr>
+            <w:r>
+              <w:t>‘b00</w:t>
+            </w:r>
+          </w:p>
+        </w:tc>
+        <w:tc>
+          <w:tcPr>
+            <w:tcW w:w="810" w:type="dxa"/>
+            <w:vMerge/>
+            <w:shd w:val="clear" w:color="auto" w:fill="C5E0B3" w:themeFill="accent6" w:themeFillTint="66"/>
+          </w:tcPr>
+          <w:p/>
+        </w:tc>
+      </w:tr>
+      <w:tr>
+        <w:tc>
+          <w:tcPr>
+            <w:tcW w:w="468" w:type="dxa"/>
+            <w:vMerge/>
+            <w:shd w:val="clear" w:color="auto" w:fill="A8D08D" w:themeFill="accent6" w:themeFillTint="99"/>
+          </w:tcPr>
+          <w:p/>
+        </w:tc>
+        <w:tc>
+          <w:tcPr>
+            <w:tcW w:w="1980" w:type="dxa"/>
+          </w:tcPr>
+          <w:p>
+            <w:pPr>
+              <w:rPr>
+                <w:color w:val="AEAAAA" w:themeColor="background2" w:themeShade="BF"/>
+              </w:rPr>
+            </w:pPr>
+            <w:r>
+              <w:t>A1_2E3_E1      (8)</w:t>
+            </w:r>
+          </w:p>
+        </w:tc>
+        <w:tc>
+          <w:tcPr>
+            <w:tcW w:w="810" w:type="dxa"/>
+          </w:tcPr>
+          <w:p>
+            <w:pPr>
+              <w:rPr>
+                <w:color w:val="AEAAAA" w:themeColor="background2" w:themeShade="BF"/>
+              </w:rPr>
+            </w:pPr>
+            <w:r>
+              <w:t>‘b110</w:t>
+            </w:r>
+          </w:p>
+        </w:tc>
+        <w:tc>
+          <w:tcPr>
+            <w:tcW w:w="810" w:type="dxa"/>
+          </w:tcPr>
+          <w:p>
+            <w:pPr>
+              <w:rPr>
+                <w:color w:val="AEAAAA" w:themeColor="background2" w:themeShade="BF"/>
+              </w:rPr>
+            </w:pPr>
+            <w:r>
+              <w:t>‘b110</w:t>
+            </w:r>
+          </w:p>
+        </w:tc>
+        <w:tc>
+          <w:tcPr>
+            <w:tcW w:w="1890" w:type="dxa"/>
+          </w:tcPr>
+          <w:p>
+            <w:r>
+              <w:rPr>
+                <w:color w:val="AEAAAA" w:themeColor="background2" w:themeShade="BF"/>
+              </w:rPr>
+              <w:t>A2_2E1_E3     (1)</w:t>
+            </w:r>
+          </w:p>
+        </w:tc>
+        <w:tc>
+          <w:tcPr>
+            <w:tcW w:w="900" w:type="dxa"/>
+          </w:tcPr>
+          <w:p>
+            <w:r>
+              <w:rPr>
+                <w:color w:val="AEAAAA" w:themeColor="background2" w:themeShade="BF"/>
+              </w:rPr>
+              <w:t>‘b000</w:t>
+            </w:r>
+          </w:p>
+        </w:tc>
+        <w:tc>
+          <w:tcPr>
+            <w:tcW w:w="810" w:type="dxa"/>
+          </w:tcPr>
+          <w:p>
+            <w:r>
+              <w:rPr>
+                <w:color w:val="AEAAAA" w:themeColor="background2" w:themeShade="BF"/>
+              </w:rPr>
+              <w:t>‘b000</w:t>
+            </w:r>
+          </w:p>
+        </w:tc>
+        <w:tc>
+          <w:tcPr>
+            <w:tcW w:w="810" w:type="dxa"/>
+          </w:tcPr>
+          <w:p>
+            <w:pPr>
+              <w:rPr>
+                <w:color w:val="8EAADB" w:themeColor="accent1" w:themeTint="99"/>
+              </w:rPr>
+            </w:pPr>
+            <w:r>
+              <w:t>‘b11</w:t>
+            </w:r>
+          </w:p>
+        </w:tc>
+        <w:tc>
+          <w:tcPr>
+            <w:tcW w:w="810" w:type="dxa"/>
+          </w:tcPr>
+          <w:p>
+            <w:pPr>
+              <w:rPr>
+                <w:color w:val="8EAADB" w:themeColor="accent1" w:themeTint="99"/>
+              </w:rPr>
+            </w:pPr>
+            <w:r>
+              <w:t>‘b01</w:t>
+            </w:r>
+          </w:p>
+        </w:tc>
+        <w:tc>
+          <w:tcPr>
+            <w:tcW w:w="810" w:type="dxa"/>
+            <w:vMerge/>
+            <w:shd w:val="clear" w:color="auto" w:fill="C5E0B3" w:themeFill="accent6" w:themeFillTint="66"/>
+          </w:tcPr>
+          <w:p/>
+        </w:tc>
+      </w:tr>
+      <w:tr>
+        <w:tc>
+          <w:tcPr>
+            <w:tcW w:w="468" w:type="dxa"/>
+            <w:vMerge/>
+            <w:shd w:val="clear" w:color="auto" w:fill="A8D08D" w:themeFill="accent6" w:themeFillTint="99"/>
+          </w:tcPr>
+          <w:p/>
+        </w:tc>
+        <w:tc>
+          <w:tcPr>
+            <w:tcW w:w="1980" w:type="dxa"/>
+          </w:tcPr>
+          <w:p>
+            <w:pPr>
+              <w:rPr>
+                <w:color w:val="AEAAAA" w:themeColor="background2" w:themeShade="BF"/>
+              </w:rPr>
+            </w:pPr>
+            <w:r>
+              <w:t>A1_E2_2E3     (1)</w:t>
+            </w:r>
+          </w:p>
+        </w:tc>
+        <w:tc>
+          <w:tcPr>
+            <w:tcW w:w="810" w:type="dxa"/>
+          </w:tcPr>
+          <w:p>
+            <w:pPr>
+              <w:rPr>
+                <w:color w:val="AEAAAA" w:themeColor="background2" w:themeShade="BF"/>
+              </w:rPr>
+            </w:pPr>
+            <w:r>
+              <w:t>‘b011</w:t>
+            </w:r>
+          </w:p>
+        </w:tc>
+        <w:tc>
+          <w:tcPr>
+            <w:tcW w:w="810" w:type="dxa"/>
+          </w:tcPr>
+          <w:p>
+            <w:pPr>
+              <w:rPr>
+                <w:color w:val="AEAAAA" w:themeColor="background2" w:themeShade="BF"/>
+              </w:rPr>
+            </w:pPr>
+            <w:r>
+              <w:t>‘b001</w:t>
+            </w:r>
+          </w:p>
+        </w:tc>
+        <w:tc>
+          <w:tcPr>
+            <w:tcW w:w="1890" w:type="dxa"/>
+          </w:tcPr>
+          <w:p>
+            <w:r>
+              <w:t>A2_2E2_E3     (2)</w:t>
+            </w:r>
+          </w:p>
+        </w:tc>
+        <w:tc>
+          <w:tcPr>
+            <w:tcW w:w="900" w:type="dxa"/>
+          </w:tcPr>
+          <w:p>
+            <w:r>
+              <w:t>‘b011</w:t>
+            </w:r>
+          </w:p>
+        </w:tc>
+        <w:tc>
+          <w:tcPr>
+            <w:tcW w:w="810" w:type="dxa"/>
+          </w:tcPr>
+          <w:p>
+            <w:r>
+              <w:t>‘b000</w:t>
+            </w:r>
+          </w:p>
+        </w:tc>
+        <w:tc>
+          <w:tcPr>
+            <w:tcW w:w="810" w:type="dxa"/>
+          </w:tcPr>
+          <w:p>
+            <w:pPr>
+              <w:rPr>
+                <w:color w:val="8EAADB" w:themeColor="accent1" w:themeTint="99"/>
+              </w:rPr>
+            </w:pPr>
+            <w:r>
+              <w:t>‘b11</w:t>
+            </w:r>
+          </w:p>
+        </w:tc>
+        <w:tc>
+          <w:tcPr>
+            <w:tcW w:w="810" w:type="dxa"/>
+          </w:tcPr>
+          <w:p>
+            <w:pPr>
+              <w:rPr>
+                <w:color w:val="8EAADB" w:themeColor="accent1" w:themeTint="99"/>
+              </w:rPr>
+            </w:pPr>
+            <w:r>
+              <w:t>‘b00</w:t>
+            </w:r>
+          </w:p>
+        </w:tc>
+        <w:tc>
+          <w:tcPr>
+            <w:tcW w:w="810" w:type="dxa"/>
+            <w:vMerge/>
+            <w:shd w:val="clear" w:color="auto" w:fill="C5E0B3" w:themeFill="accent6" w:themeFillTint="66"/>
+          </w:tcPr>
+          <w:p/>
+        </w:tc>
+      </w:tr>
+      <w:tr>
+        <w:tc>
+          <w:tcPr>
+            <w:tcW w:w="468" w:type="dxa"/>
+            <w:vMerge/>
+            <w:shd w:val="clear" w:color="auto" w:fill="A8D08D" w:themeFill="accent6" w:themeFillTint="99"/>
+          </w:tcPr>
+          <w:p/>
+        </w:tc>
+        <w:tc>
+          <w:tcPr>
+            <w:tcW w:w="1980" w:type="dxa"/>
+          </w:tcPr>
+          <w:p>
+            <w:pPr>
+              <w:rPr>
+                <w:color w:val="AEAAAA" w:themeColor="background2" w:themeShade="BF"/>
+              </w:rPr>
+            </w:pPr>
+            <w:r>
+              <w:rPr>
+                <w:color w:val="AEAAAA" w:themeColor="background2" w:themeShade="BF"/>
+              </w:rPr>
+              <w:t>A1_E2_2E3     (1)</w:t>
+            </w:r>
+          </w:p>
+        </w:tc>
+        <w:tc>
+          <w:tcPr>
+            <w:tcW w:w="810" w:type="dxa"/>
+          </w:tcPr>
+          <w:p>
+            <w:pPr>
+              <w:rPr>
+                <w:color w:val="AEAAAA" w:themeColor="background2" w:themeShade="BF"/>
+              </w:rPr>
+            </w:pPr>
+            <w:r>
+              <w:rPr>
+                <w:color w:val="AEAAAA" w:themeColor="background2" w:themeShade="BF"/>
+              </w:rPr>
+              <w:t>‘b011</w:t>
+            </w:r>
+          </w:p>
+        </w:tc>
+        <w:tc>
+          <w:tcPr>
+            <w:tcW w:w="810" w:type="dxa"/>
+          </w:tcPr>
+          <w:p>
+            <w:pPr>
+              <w:rPr>
+                <w:color w:val="AEAAAA" w:themeColor="background2" w:themeShade="BF"/>
+              </w:rPr>
+            </w:pPr>
+            <w:r>
+              <w:rPr>
+                <w:color w:val="AEAAAA" w:themeColor="background2" w:themeShade="BF"/>
+              </w:rPr>
+              <w:t>‘b001</w:t>
+            </w:r>
+          </w:p>
+        </w:tc>
+        <w:tc>
+          <w:tcPr>
+            <w:tcW w:w="1890" w:type="dxa"/>
+          </w:tcPr>
+          <w:p>
+            <w:r>
+              <w:t>A2_2E2_E4     (4)</w:t>
+            </w:r>
+          </w:p>
+        </w:tc>
+        <w:tc>
+          <w:tcPr>
+            <w:tcW w:w="900" w:type="dxa"/>
+          </w:tcPr>
+          <w:p>
+            <w:r>
+              <w:t>‘b011</w:t>
+            </w:r>
+          </w:p>
+        </w:tc>
+        <w:tc>
+          <w:tcPr>
+            <w:tcW w:w="810" w:type="dxa"/>
+          </w:tcPr>
+          <w:p>
+            <w:r>
+              <w:t>‘b011</w:t>
+            </w:r>
+          </w:p>
+        </w:tc>
+        <w:tc>
+          <w:tcPr>
+            <w:tcW w:w="810" w:type="dxa"/>
+          </w:tcPr>
+          <w:p>
+            <w:pPr>
+              <w:rPr>
+                <w:color w:val="8EAADB" w:themeColor="accent1" w:themeTint="99"/>
+              </w:rPr>
+            </w:pPr>
+            <w:r>
+              <w:t>‘b10</w:t>
+            </w:r>
+          </w:p>
+        </w:tc>
+        <w:tc>
+          <w:tcPr>
+            <w:tcW w:w="810" w:type="dxa"/>
+          </w:tcPr>
+          <w:p>
+            <w:pPr>
+              <w:rPr>
+                <w:color w:val="8EAADB" w:themeColor="accent1" w:themeTint="99"/>
+              </w:rPr>
+            </w:pPr>
+            <w:r>
+              <w:t>‘b</w:t>
+            </w:r>
+            <w:r>
+              <w:t>0</w:t>
+            </w:r>
+            <w:r>
+              <w:t>0</w:t>
+            </w:r>
+          </w:p>
+        </w:tc>
+        <w:tc>
+          <w:tcPr>
+            <w:tcW w:w="810" w:type="dxa"/>
+            <w:vMerge/>
+            <w:shd w:val="clear" w:color="auto" w:fill="C5E0B3" w:themeFill="accent6" w:themeFillTint="66"/>
+          </w:tcPr>
+          <w:p/>
+        </w:tc>
+      </w:tr>
+      <w:tr>
+        <w:tc>
+          <w:tcPr>
+            <w:tcW w:w="468" w:type="dxa"/>
+            <w:vMerge/>
+            <w:shd w:val="clear" w:color="auto" w:fill="A8D08D" w:themeFill="accent6" w:themeFillTint="99"/>
+          </w:tcPr>
+          <w:p/>
+        </w:tc>
+        <w:tc>
+          <w:tcPr>
+            <w:tcW w:w="1980" w:type="dxa"/>
+          </w:tcPr>
+          <w:p>
+            <w:pPr>
+              <w:rPr>
+                <w:color w:val="AEAAAA" w:themeColor="background2" w:themeShade="BF"/>
+              </w:rPr>
+            </w:pPr>
+            <w:r>
+              <w:t>A1_E2_2E4     (4)</w:t>
+            </w:r>
+          </w:p>
+        </w:tc>
+        <w:tc>
+          <w:tcPr>
+            <w:tcW w:w="810" w:type="dxa"/>
+          </w:tcPr>
+          <w:p>
+            <w:pPr>
+              <w:rPr>
+                <w:color w:val="AEAAAA" w:themeColor="background2" w:themeShade="BF"/>
+              </w:rPr>
+            </w:pPr>
+            <w:r>
+              <w:t>‘b011</w:t>
+            </w:r>
+          </w:p>
+        </w:tc>
+        <w:tc>
+          <w:tcPr>
+            <w:tcW w:w="810" w:type="dxa"/>
+          </w:tcPr>
+          <w:p>
+            <w:pPr>
+              <w:rPr>
+                <w:color w:val="AEAAAA" w:themeColor="background2" w:themeShade="BF"/>
+              </w:rPr>
+            </w:pPr>
+            <w:r>
+              <w:t>‘b011</w:t>
+            </w:r>
+          </w:p>
+        </w:tc>
+        <w:tc>
+          <w:tcPr>
+            <w:tcW w:w="1890" w:type="dxa"/>
+          </w:tcPr>
+          <w:p>
+            <w:r>
+              <w:t>A2_IDLE          (0)</w:t>
+            </w:r>
+          </w:p>
+        </w:tc>
+        <w:tc>
+          <w:tcPr>
+            <w:tcW w:w="900" w:type="dxa"/>
+          </w:tcPr>
+          <w:p>
+            <w:r>
+              <w:t>‘b111</w:t>
+            </w:r>
+          </w:p>
+        </w:tc>
+        <w:tc>
+          <w:tcPr>
+            <w:tcW w:w="810" w:type="dxa"/>
+          </w:tcPr>
+          <w:p>
+            <w:r>
+              <w:t>‘b111</w:t>
+            </w:r>
+          </w:p>
+        </w:tc>
+        <w:tc>
+          <w:tcPr>
+            <w:tcW w:w="810" w:type="dxa"/>
+          </w:tcPr>
+          <w:p>
+            <w:pPr>
+              <w:rPr>
+                <w:color w:val="8EAADB" w:themeColor="accent1" w:themeTint="99"/>
+              </w:rPr>
+            </w:pPr>
+            <w:r>
+              <w:t>‘b</w:t>
+            </w:r>
+            <w:r>
+              <w:t>1</w:t>
+            </w:r>
+            <w:r>
+              <w:t>1</w:t>
+            </w:r>
+          </w:p>
+        </w:tc>
+        <w:tc>
+          <w:tcPr>
+            <w:tcW w:w="810" w:type="dxa"/>
+          </w:tcPr>
+          <w:p>
+            <w:pPr>
+              <w:rPr>
+                <w:color w:val="8EAADB" w:themeColor="accent1" w:themeTint="99"/>
+              </w:rPr>
+            </w:pPr>
+            <w:r>
+              <w:t>‘b11</w:t>
+            </w:r>
+          </w:p>
+        </w:tc>
+        <w:tc>
+          <w:tcPr>
+            <w:tcW w:w="810" w:type="dxa"/>
+            <w:vMerge/>
+            <w:shd w:val="clear" w:color="auto" w:fill="C5E0B3" w:themeFill="accent6" w:themeFillTint="66"/>
+          </w:tcPr>
+          <w:p/>
+        </w:tc>
+      </w:tr>
+      <w:tr>
+        <w:tc>
+          <w:tcPr>
+            <w:tcW w:w="468" w:type="dxa"/>
+            <w:vMerge/>
+            <w:shd w:val="clear" w:color="auto" w:fill="A8D08D" w:themeFill="accent6" w:themeFillTint="99"/>
+          </w:tcPr>
+          <w:p/>
+        </w:tc>
+        <w:tc>
+          <w:tcPr>
+            <w:tcW w:w="1980" w:type="dxa"/>
+          </w:tcPr>
+          <w:p>
+            <w:pPr>
+              <w:rPr>
+                <w:color w:val="AEAAAA" w:themeColor="background2" w:themeShade="BF"/>
+              </w:rPr>
+            </w:pPr>
+            <w:r>
+              <w:t>A1_IDLE          (0)</w:t>
+            </w:r>
+          </w:p>
+        </w:tc>
+        <w:tc>
+          <w:tcPr>
+            <w:tcW w:w="810" w:type="dxa"/>
+          </w:tcPr>
+          <w:p>
+            <w:pPr>
+              <w:rPr>
+                <w:color w:val="AEAAAA" w:themeColor="background2" w:themeShade="BF"/>
+              </w:rPr>
+            </w:pPr>
+            <w:r>
+              <w:t>’b111</w:t>
+            </w:r>
+          </w:p>
+        </w:tc>
+        <w:tc>
+          <w:tcPr>
+            <w:tcW w:w="810" w:type="dxa"/>
+          </w:tcPr>
+          <w:p>
+            <w:pPr>
+              <w:rPr>
+                <w:color w:val="AEAAAA" w:themeColor="background2" w:themeShade="BF"/>
+              </w:rPr>
+            </w:pPr>
+            <w:r>
+              <w:t>’b111</w:t>
+            </w:r>
+          </w:p>
+        </w:tc>
+        <w:tc>
+          <w:tcPr>
+            <w:tcW w:w="1890" w:type="dxa"/>
+          </w:tcPr>
+          <w:p>
+            <w:r>
+              <w:rPr>
+                <w:color w:val="AEAAAA" w:themeColor="background2" w:themeShade="BF"/>
+              </w:rPr>
+              <w:t>A2_IDLE          (0)</w:t>
+            </w:r>
+          </w:p>
+        </w:tc>
+        <w:tc>
+          <w:tcPr>
+            <w:tcW w:w="900" w:type="dxa"/>
+          </w:tcPr>
+          <w:p>
+            <w:r>
+              <w:rPr>
+                <w:color w:val="AEAAAA" w:themeColor="background2" w:themeShade="BF"/>
+              </w:rPr>
+              <w:t>‘b111</w:t>
+            </w:r>
+          </w:p>
+        </w:tc>
+        <w:tc>
+          <w:tcPr>
+            <w:tcW w:w="810" w:type="dxa"/>
+          </w:tcPr>
+          <w:p>
+            <w:r>
+              <w:rPr>
+                <w:color w:val="AEAAAA" w:themeColor="background2" w:themeShade="BF"/>
+              </w:rPr>
+              <w:t>‘b111</w:t>
+            </w:r>
+          </w:p>
+        </w:tc>
+        <w:tc>
+          <w:tcPr>
+            <w:tcW w:w="810" w:type="dxa"/>
+          </w:tcPr>
+          <w:p>
+            <w:pPr>
+              <w:rPr>
+                <w:color w:val="A8D08D" w:themeColor="accent6" w:themeTint="99"/>
+              </w:rPr>
+            </w:pPr>
+            <w:r>
+              <w:rPr>
+                <w:color w:val="A8D08D" w:themeColor="accent6" w:themeTint="99"/>
+              </w:rPr>
+              <w:t>‘b0</w:t>
+            </w:r>
+            <w:r>
+              <w:rPr>
+                <w:color w:val="A8D08D" w:themeColor="accent6" w:themeTint="99"/>
+              </w:rPr>
+              <w:t>1</w:t>
+            </w:r>
+          </w:p>
+        </w:tc>
+        <w:tc>
+          <w:tcPr>
+            <w:tcW w:w="810" w:type="dxa"/>
+          </w:tcPr>
+          <w:p>
+            <w:pPr>
+              <w:rPr>
+                <w:color w:val="A8D08D" w:themeColor="accent6" w:themeTint="99"/>
+              </w:rPr>
+            </w:pPr>
+            <w:r>
+              <w:rPr>
+                <w:color w:val="A8D08D" w:themeColor="accent6" w:themeTint="99"/>
+              </w:rPr>
+              <w:t>‘b</w:t>
+            </w:r>
+            <w:r>
+              <w:rPr>
+                <w:color w:val="A8D08D" w:themeColor="accent6" w:themeTint="99"/>
+              </w:rPr>
+              <w:t>11</w:t>
+            </w:r>
+          </w:p>
+        </w:tc>
+        <w:tc>
+          <w:tcPr>
+            <w:tcW w:w="810" w:type="dxa"/>
+            <w:vMerge/>
+            <w:shd w:val="clear" w:color="auto" w:fill="C5E0B3" w:themeFill="accent6" w:themeFillTint="66"/>
+          </w:tcPr>
+          <w:p>
+            <w:pPr>
+              <w:rPr>
+                <w:color w:val="A8D08D" w:themeColor="accent6" w:themeTint="99"/>
+              </w:rPr>
+            </w:pPr>
+          </w:p>
+        </w:tc>
+      </w:tr>
+      <w:tr>
+        <w:tc>
+          <w:tcPr>
+            <w:tcW w:w="468" w:type="dxa"/>
+            <w:vMerge/>
+            <w:shd w:val="clear" w:color="auto" w:fill="A8D08D" w:themeFill="accent6" w:themeFillTint="99"/>
+          </w:tcPr>
+          <w:p/>
+        </w:tc>
+        <w:tc>
+          <w:tcPr>
+            <w:tcW w:w="9630" w:type="dxa"/>
+            <w:gridSpan w:val="9"/>
+            <w:shd w:val="clear" w:color="auto" w:fill="A8D08D" w:themeFill="accent6" w:themeFillTint="99"/>
+          </w:tcPr>
+          <w:p>
+            <w:pPr>
+              <w:rPr>
+                <w:color w:val="A8D08D" w:themeColor="accent6" w:themeTint="99"/>
+              </w:rPr>
+            </w:pPr>
+          </w:p>
+        </w:tc>
+      </w:tr>
+    </w:tbl>
+    <w:p>
+      <w:pPr>
+        <w:ind w:left="720"/>
+      </w:pPr>
+    </w:p>
+    <w:p>
+      <w:pPr>
+        <w:ind w:left="720"/>
+      </w:pPr>
+    </w:p>
+    <w:p>
+      <w:r>
+        <w:t>Testing :</w:t>
+      </w:r>
+    </w:p>
+    <w:p>
+      <w:r>
+        <w:t>Starts from 2</w:t>
+      </w:r>
+      <w:r>
+        <w:rPr>
+          <w:vertAlign w:val="superscript"/>
+        </w:rPr>
+        <w:t>nd</w:t>
+      </w:r>
+      <w:r>
+        <w:t xml:space="preserve"> row.</w:t>
+      </w:r>
+    </w:p>
+    <w:p/>
     <w:sectPr>
       <w:pgSz w:w="12240" w:h="15840"/>
       <w:pgMar w:top="720" w:right="720" w:bottom="720" w:left="720" w:header="720" w:footer="720" w:gutter="0"/>
@@ -10175,7 +14356,7 @@
 </file>
 
 <file path=word/endnotes.xml><?xml version="1.0" encoding="utf-8"?>
-<w:endnotes xmlns:wpc="http://schemas.microsoft.com/office/word/2010/wordprocessingCanvas" xmlns:cx="http://schemas.microsoft.com/office/drawing/2014/chartex" xmlns:cx1="http://schemas.microsoft.com/office/drawing/2015/9/8/chartex" xmlns:cx2="http://schemas.microsoft.com/office/drawing/2015/10/21/chartex" xmlns:cx3="http://schemas.microsoft.com/office/drawing/2016/5/9/chartex" xmlns:cx4="http://schemas.microsoft.com/office/drawing/2016/5/10/chartex" xmlns:cx5="http://schemas.microsoft.com/office/drawing/2016/5/11/chartex" xmlns:cx6="http://schemas.microsoft.com/office/drawing/2016/5/12/chartex" xmlns:cx7="http://schemas.microsoft.com/office/drawing/2016/5/13/chartex" xmlns:cx8="http://schemas.microsoft.com/office/drawing/2016/5/14/chartex" xmlns:mc="http://schemas.openxmlformats.org/markup-compatibility/2006" xmlns:aink="http://schemas.microsoft.com/office/drawing/2016/ink" xmlns:am3d="http://schemas.microsoft.com/office/drawing/2017/model3d" xmlns:o="urn:schemas-microsoft-com:office:office" xmlns:oel="http://schemas.microsoft.com/office/2019/extlst" xmlns:r="http://schemas.openxmlformats.org/officeDocument/2006/relationships" xmlns:m="http://schemas.openxmlformats.org/officeDocument/2006/math" xmlns:v="urn:schemas-microsoft-com:vml" xmlns:wp14="http://schemas.microsoft.com/office/word/2010/wordprocessingDrawing" xmlns:wp="http://schemas.openxmlformats.org/drawingml/2006/wordprocessingDrawing" xmlns:w10="urn:schemas-microsoft-com:office:word" xmlns:w="http://schemas.openxmlformats.org/wordprocessingml/2006/main" xmlns:w14="http://schemas.microsoft.com/office/word/2010/wordml" xmlns:w15="http://schemas.microsoft.com/office/word/2012/wordml" xmlns:w16cex="http://schemas.microsoft.com/office/word/2018/wordml/cex" xmlns:w16cid="http://schemas.microsoft.com/office/word/2016/wordml/cid" xmlns:w16="http://schemas.microsoft.com/office/word/2018/wordml" xmlns:w16sdtdh="http://schemas.microsoft.com/office/word/2020/wordml/sdtdatahash" xmlns:w16se="http://schemas.microsoft.com/office/word/2015/wordml/symex" xmlns:wpg="http://schemas.microsoft.com/office/word/2010/wordprocessingGroup" xmlns:wpi="http://schemas.microsoft.com/office/word/2010/wordprocessingInk" xmlns:wne="http://schemas.microsoft.com/office/word/2006/wordml" xmlns:wps="http://schemas.microsoft.com/office/word/2010/wordprocessingShape" mc:Ignorable="w14 w15 w16se w16cid w16 w16cex w16sdtdh wp14">
+<w:endnotes xmlns:wpc="http://schemas.microsoft.com/office/word/2010/wordprocessingCanvas" xmlns:cx="http://schemas.microsoft.com/office/drawing/2014/chartex" xmlns:cx1="http://schemas.microsoft.com/office/drawing/2015/9/8/chartex" xmlns:cx2="http://schemas.microsoft.com/office/drawing/2015/10/21/chartex" xmlns:cx3="http://schemas.microsoft.com/office/drawing/2016/5/9/chartex" xmlns:cx4="http://schemas.microsoft.com/office/drawing/2016/5/10/chartex" xmlns:cx5="http://schemas.microsoft.com/office/drawing/2016/5/11/chartex" xmlns:cx6="http://schemas.microsoft.com/office/drawing/2016/5/12/chartex" xmlns:cx7="http://schemas.microsoft.com/office/drawing/2016/5/13/chartex" xmlns:cx8="http://schemas.microsoft.com/office/drawing/2016/5/14/chartex" xmlns:mc="http://schemas.openxmlformats.org/markup-compatibility/2006" xmlns:aink="http://schemas.microsoft.com/office/drawing/2016/ink" xmlns:am3d="http://schemas.microsoft.com/office/drawing/2017/model3d" xmlns:o="urn:schemas-microsoft-com:office:office" xmlns:oel="http://schemas.microsoft.com/office/2019/extlst" xmlns:r="http://schemas.openxmlformats.org/officeDocument/2006/relationships" xmlns:m="http://schemas.openxmlformats.org/officeDocument/2006/math" xmlns:v="urn:schemas-microsoft-com:vml" xmlns:wp14="http://schemas.microsoft.com/office/word/2010/wordprocessingDrawing" xmlns:wp="http://schemas.openxmlformats.org/drawingml/2006/wordprocessingDrawing" xmlns:w10="urn:schemas-microsoft-com:office:word" xmlns:w="http://schemas.openxmlformats.org/wordprocessingml/2006/main" xmlns:w14="http://schemas.microsoft.com/office/word/2010/wordml" xmlns:w15="http://schemas.microsoft.com/office/word/2012/wordml" xmlns:w16cex="http://schemas.microsoft.com/office/word/2018/wordml/cex" xmlns:w16cid="http://schemas.microsoft.com/office/word/2016/wordml/cid" xmlns:w16="http://schemas.microsoft.com/office/word/2018/wordml" xmlns:w16du="http://schemas.microsoft.com/office/word/2023/wordml/word16du" xmlns:w16sdtdh="http://schemas.microsoft.com/office/word/2020/wordml/sdtdatahash" xmlns:w16se="http://schemas.microsoft.com/office/word/2015/wordml/symex" xmlns:wpg="http://schemas.microsoft.com/office/word/2010/wordprocessingGroup" xmlns:wpi="http://schemas.microsoft.com/office/word/2010/wordprocessingInk" xmlns:wne="http://schemas.microsoft.com/office/word/2006/wordml" xmlns:wps="http://schemas.microsoft.com/office/word/2010/wordprocessingShape" mc:Ignorable="w14 w15 w16se w16cid w16 w16cex w16sdtdh w16du wp14">
   <w:endnote w:type="separator" w:id="-1">
     <w:p>
       <w:pPr>
@@ -10200,7 +14381,7 @@
 </file>
 
 <file path=word/footnotes.xml><?xml version="1.0" encoding="utf-8"?>
-<w:footnotes xmlns:wpc="http://schemas.microsoft.com/office/word/2010/wordprocessingCanvas" xmlns:cx="http://schemas.microsoft.com/office/drawing/2014/chartex" xmlns:cx1="http://schemas.microsoft.com/office/drawing/2015/9/8/chartex" xmlns:cx2="http://schemas.microsoft.com/office/drawing/2015/10/21/chartex" xmlns:cx3="http://schemas.microsoft.com/office/drawing/2016/5/9/chartex" xmlns:cx4="http://schemas.microsoft.com/office/drawing/2016/5/10/chartex" xmlns:cx5="http://schemas.microsoft.com/office/drawing/2016/5/11/chartex" xmlns:cx6="http://schemas.microsoft.com/office/drawing/2016/5/12/chartex" xmlns:cx7="http://schemas.microsoft.com/office/drawing/2016/5/13/chartex" xmlns:cx8="http://schemas.microsoft.com/office/drawing/2016/5/14/chartex" xmlns:mc="http://schemas.openxmlformats.org/markup-compatibility/2006" xmlns:aink="http://schemas.microsoft.com/office/drawing/2016/ink" xmlns:am3d="http://schemas.microsoft.com/office/drawing/2017/model3d" xmlns:o="urn:schemas-microsoft-com:office:office" xmlns:oel="http://schemas.microsoft.com/office/2019/extlst" xmlns:r="http://schemas.openxmlformats.org/officeDocument/2006/relationships" xmlns:m="http://schemas.openxmlformats.org/officeDocument/2006/math" xmlns:v="urn:schemas-microsoft-com:vml" xmlns:wp14="http://schemas.microsoft.com/office/word/2010/wordprocessingDrawing" xmlns:wp="http://schemas.openxmlformats.org/drawingml/2006/wordprocessingDrawing" xmlns:w10="urn:schemas-microsoft-com:office:word" xmlns:w="http://schemas.openxmlformats.org/wordprocessingml/2006/main" xmlns:w14="http://schemas.microsoft.com/office/word/2010/wordml" xmlns:w15="http://schemas.microsoft.com/office/word/2012/wordml" xmlns:w16cex="http://schemas.microsoft.com/office/word/2018/wordml/cex" xmlns:w16cid="http://schemas.microsoft.com/office/word/2016/wordml/cid" xmlns:w16="http://schemas.microsoft.com/office/word/2018/wordml" xmlns:w16sdtdh="http://schemas.microsoft.com/office/word/2020/wordml/sdtdatahash" xmlns:w16se="http://schemas.microsoft.com/office/word/2015/wordml/symex" xmlns:wpg="http://schemas.microsoft.com/office/word/2010/wordprocessingGroup" xmlns:wpi="http://schemas.microsoft.com/office/word/2010/wordprocessingInk" xmlns:wne="http://schemas.microsoft.com/office/word/2006/wordml" xmlns:wps="http://schemas.microsoft.com/office/word/2010/wordprocessingShape" mc:Ignorable="w14 w15 w16se w16cid w16 w16cex w16sdtdh wp14">
+<w:footnotes xmlns:wpc="http://schemas.microsoft.com/office/word/2010/wordprocessingCanvas" xmlns:cx="http://schemas.microsoft.com/office/drawing/2014/chartex" xmlns:cx1="http://schemas.microsoft.com/office/drawing/2015/9/8/chartex" xmlns:cx2="http://schemas.microsoft.com/office/drawing/2015/10/21/chartex" xmlns:cx3="http://schemas.microsoft.com/office/drawing/2016/5/9/chartex" xmlns:cx4="http://schemas.microsoft.com/office/drawing/2016/5/10/chartex" xmlns:cx5="http://schemas.microsoft.com/office/drawing/2016/5/11/chartex" xmlns:cx6="http://schemas.microsoft.com/office/drawing/2016/5/12/chartex" xmlns:cx7="http://schemas.microsoft.com/office/drawing/2016/5/13/chartex" xmlns:cx8="http://schemas.microsoft.com/office/drawing/2016/5/14/chartex" xmlns:mc="http://schemas.openxmlformats.org/markup-compatibility/2006" xmlns:aink="http://schemas.microsoft.com/office/drawing/2016/ink" xmlns:am3d="http://schemas.microsoft.com/office/drawing/2017/model3d" xmlns:o="urn:schemas-microsoft-com:office:office" xmlns:oel="http://schemas.microsoft.com/office/2019/extlst" xmlns:r="http://schemas.openxmlformats.org/officeDocument/2006/relationships" xmlns:m="http://schemas.openxmlformats.org/officeDocument/2006/math" xmlns:v="urn:schemas-microsoft-com:vml" xmlns:wp14="http://schemas.microsoft.com/office/word/2010/wordprocessingDrawing" xmlns:wp="http://schemas.openxmlformats.org/drawingml/2006/wordprocessingDrawing" xmlns:w10="urn:schemas-microsoft-com:office:word" xmlns:w="http://schemas.openxmlformats.org/wordprocessingml/2006/main" xmlns:w14="http://schemas.microsoft.com/office/word/2010/wordml" xmlns:w15="http://schemas.microsoft.com/office/word/2012/wordml" xmlns:w16cex="http://schemas.microsoft.com/office/word/2018/wordml/cex" xmlns:w16cid="http://schemas.microsoft.com/office/word/2016/wordml/cid" xmlns:w16="http://schemas.microsoft.com/office/word/2018/wordml" xmlns:w16du="http://schemas.microsoft.com/office/word/2023/wordml/word16du" xmlns:w16sdtdh="http://schemas.microsoft.com/office/word/2020/wordml/sdtdatahash" xmlns:w16se="http://schemas.microsoft.com/office/word/2015/wordml/symex" xmlns:wpg="http://schemas.microsoft.com/office/word/2010/wordprocessingGroup" xmlns:wpi="http://schemas.microsoft.com/office/word/2010/wordprocessingInk" xmlns:wne="http://schemas.microsoft.com/office/word/2006/wordml" xmlns:wps="http://schemas.microsoft.com/office/word/2010/wordprocessingShape" mc:Ignorable="w14 w15 w16se w16cid w16 w16cex w16sdtdh w16du wp14">
   <w:footnote w:type="separator" w:id="-1">
     <w:p>
       <w:pPr>
@@ -10225,7 +14406,7 @@
 </file>
 
 <file path=word/styles.xml><?xml version="1.0" encoding="utf-8"?>
-<w:styles xmlns:mc="http://schemas.openxmlformats.org/markup-compatibility/2006" xmlns:r="http://schemas.openxmlformats.org/officeDocument/2006/relationships" xmlns:w="http://schemas.openxmlformats.org/wordprocessingml/2006/main" xmlns:w14="http://schemas.microsoft.com/office/word/2010/wordml" xmlns:w15="http://schemas.microsoft.com/office/word/2012/wordml" xmlns:w16cex="http://schemas.microsoft.com/office/word/2018/wordml/cex" xmlns:w16cid="http://schemas.microsoft.com/office/word/2016/wordml/cid" xmlns:w16="http://schemas.microsoft.com/office/word/2018/wordml" xmlns:w16sdtdh="http://schemas.microsoft.com/office/word/2020/wordml/sdtdatahash" xmlns:w16se="http://schemas.microsoft.com/office/word/2015/wordml/symex" mc:Ignorable="w14 w15 w16se w16cid w16 w16cex w16sdtdh">
+<w:styles xmlns:mc="http://schemas.openxmlformats.org/markup-compatibility/2006" xmlns:r="http://schemas.openxmlformats.org/officeDocument/2006/relationships" xmlns:w="http://schemas.openxmlformats.org/wordprocessingml/2006/main" xmlns:w14="http://schemas.microsoft.com/office/word/2010/wordml" xmlns:w15="http://schemas.microsoft.com/office/word/2012/wordml" xmlns:w16cex="http://schemas.microsoft.com/office/word/2018/wordml/cex" xmlns:w16cid="http://schemas.microsoft.com/office/word/2016/wordml/cid" xmlns:w16="http://schemas.microsoft.com/office/word/2018/wordml" xmlns:w16du="http://schemas.microsoft.com/office/word/2023/wordml/word16du" xmlns:w16sdtdh="http://schemas.microsoft.com/office/word/2020/wordml/sdtdatahash" xmlns:w16se="http://schemas.microsoft.com/office/word/2015/wordml/symex" mc:Ignorable="w14 w15 w16se w16cid w16 w16cex w16sdtdh w16du">
   <w:docDefaults>
     <w:rPrDefault>
       <w:rPr>

</xml_diff>